<commit_message>
Actualización base | Ajustes 1
</commit_message>
<xml_diff>
--- a/fuentes/22420183_CF02_DU.docx
+++ b/fuentes/22420183_CF02_DU.docx
@@ -1,6 +1,6 @@
 
 <file path=word/document.xml><?xml version="1.0" encoding="utf-8"?>
-<w:document xmlns:wpc="http://schemas.microsoft.com/office/word/2010/wordprocessingCanvas" xmlns:cx="http://schemas.microsoft.com/office/drawing/2014/chartex" xmlns:cx1="http://schemas.microsoft.com/office/drawing/2015/9/8/chartex" xmlns:cx2="http://schemas.microsoft.com/office/drawing/2015/10/21/chartex" xmlns:cx3="http://schemas.microsoft.com/office/drawing/2016/5/9/chartex" xmlns:cx4="http://schemas.microsoft.com/office/drawing/2016/5/10/chartex" xmlns:cx5="http://schemas.microsoft.com/office/drawing/2016/5/11/chartex" xmlns:cx6="http://schemas.microsoft.com/office/drawing/2016/5/12/chartex" xmlns:cx7="http://schemas.microsoft.com/office/drawing/2016/5/13/chartex" xmlns:cx8="http://schemas.microsoft.com/office/drawing/2016/5/14/chartex" xmlns:mc="http://schemas.openxmlformats.org/markup-compatibility/2006" xmlns:aink="http://schemas.microsoft.com/office/drawing/2016/ink" xmlns:am3d="http://schemas.microsoft.com/office/drawing/2017/model3d" xmlns:o="urn:schemas-microsoft-com:office:office" xmlns:r="http://schemas.openxmlformats.org/officeDocument/2006/relationships" xmlns:m="http://schemas.openxmlformats.org/officeDocument/2006/math" xmlns:v="urn:schemas-microsoft-com:vml" xmlns:wp14="http://schemas.microsoft.com/office/word/2010/wordprocessingDrawing" xmlns:wp="http://schemas.openxmlformats.org/drawingml/2006/wordprocessingDrawing" xmlns:w10="urn:schemas-microsoft-com:office:word" xmlns:w="http://schemas.openxmlformats.org/wordprocessingml/2006/main" xmlns:w14="http://schemas.microsoft.com/office/word/2010/wordml" xmlns:w15="http://schemas.microsoft.com/office/word/2012/wordml" xmlns:w16cex="http://schemas.microsoft.com/office/word/2018/wordml/cex" xmlns:w16cid="http://schemas.microsoft.com/office/word/2016/wordml/cid" xmlns:w16="http://schemas.microsoft.com/office/word/2018/wordml" xmlns:w16sdtdh="http://schemas.microsoft.com/office/word/2020/wordml/sdtdatahash" xmlns:w16se="http://schemas.microsoft.com/office/word/2015/wordml/symex" xmlns:wpg="http://schemas.microsoft.com/office/word/2010/wordprocessingGroup" xmlns:wpi="http://schemas.microsoft.com/office/word/2010/wordprocessingInk" xmlns:wne="http://schemas.microsoft.com/office/word/2006/wordml" xmlns:wps="http://schemas.microsoft.com/office/word/2010/wordprocessingShape" mc:Ignorable="w14 w15 w16se w16cid w16 w16cex w16sdtdh wp14">
+<w:document xmlns:wpc="http://schemas.microsoft.com/office/word/2010/wordprocessingCanvas" xmlns:cx="http://schemas.microsoft.com/office/drawing/2014/chartex" xmlns:cx1="http://schemas.microsoft.com/office/drawing/2015/9/8/chartex" xmlns:cx2="http://schemas.microsoft.com/office/drawing/2015/10/21/chartex" xmlns:cx3="http://schemas.microsoft.com/office/drawing/2016/5/9/chartex" xmlns:cx4="http://schemas.microsoft.com/office/drawing/2016/5/10/chartex" xmlns:cx5="http://schemas.microsoft.com/office/drawing/2016/5/11/chartex" xmlns:cx6="http://schemas.microsoft.com/office/drawing/2016/5/12/chartex" xmlns:cx7="http://schemas.microsoft.com/office/drawing/2016/5/13/chartex" xmlns:cx8="http://schemas.microsoft.com/office/drawing/2016/5/14/chartex" xmlns:mc="http://schemas.openxmlformats.org/markup-compatibility/2006" xmlns:aink="http://schemas.microsoft.com/office/drawing/2016/ink" xmlns:am3d="http://schemas.microsoft.com/office/drawing/2017/model3d" xmlns:o="urn:schemas-microsoft-com:office:office" xmlns:oel="http://schemas.microsoft.com/office/2019/extlst" xmlns:r="http://schemas.openxmlformats.org/officeDocument/2006/relationships" xmlns:m="http://schemas.openxmlformats.org/officeDocument/2006/math" xmlns:v="urn:schemas-microsoft-com:vml" xmlns:wp14="http://schemas.microsoft.com/office/word/2010/wordprocessingDrawing" xmlns:wp="http://schemas.openxmlformats.org/drawingml/2006/wordprocessingDrawing" xmlns:w10="urn:schemas-microsoft-com:office:word" xmlns:w="http://schemas.openxmlformats.org/wordprocessingml/2006/main" xmlns:w14="http://schemas.microsoft.com/office/word/2010/wordml" xmlns:w15="http://schemas.microsoft.com/office/word/2012/wordml" xmlns:w16cex="http://schemas.microsoft.com/office/word/2018/wordml/cex" xmlns:w16cid="http://schemas.microsoft.com/office/word/2016/wordml/cid" xmlns:w16="http://schemas.microsoft.com/office/word/2018/wordml" xmlns:w16sdtdh="http://schemas.microsoft.com/office/word/2020/wordml/sdtdatahash" xmlns:w16se="http://schemas.microsoft.com/office/word/2015/wordml/symex" xmlns:wpg="http://schemas.microsoft.com/office/word/2010/wordprocessingGroup" xmlns:wpi="http://schemas.microsoft.com/office/word/2010/wordprocessingInk" xmlns:wne="http://schemas.microsoft.com/office/word/2006/wordml" xmlns:wps="http://schemas.microsoft.com/office/word/2010/wordprocessingShape" mc:Ignorable="w14 w15 w16se w16cid w16 w16cex w16sdtdh wp14">
   <w:body>
     <w:p>
       <w:r>
@@ -43,7 +43,7 @@
                     <pic:cNvPicPr/>
                   </pic:nvPicPr>
                   <pic:blipFill>
-                    <a:blip r:embed="rId8">
+                    <a:blip r:embed="rId11">
                       <a:extLst>
                         <a:ext uri="{28A0092B-C50C-407E-A947-70E740481C1C}">
                           <a14:useLocalDpi xmlns:a14="http://schemas.microsoft.com/office/drawing/2010/main" val="0"/>
@@ -199,7 +199,7 @@
               </wp:anchor>
             </w:drawing>
           </mc:Choice>
-          <mc:Fallback xmlns:w16du="http://schemas.microsoft.com/office/word/2023/wordml/word16du" xmlns:oel="http://schemas.microsoft.com/office/2019/extlst">
+          <mc:Fallback xmlns:w16du="http://schemas.microsoft.com/office/word/2023/wordml/word16du">
             <w:pict>
               <v:rect w14:anchorId="04BF2410" id="Rectángulo 3" o:spid="_x0000_s1026" alt="&quot;&quot;" style="position:absolute;margin-left:-55.7pt;margin-top:26.5pt;width:613.85pt;height:204pt;z-index:-251655168;visibility:visible;mso-wrap-style:square;mso-height-percent:0;mso-wrap-distance-left:9pt;mso-wrap-distance-top:0;mso-wrap-distance-right:9pt;mso-wrap-distance-bottom:0;mso-position-horizontal:absolute;mso-position-horizontal-relative:text;mso-position-vertical:absolute;mso-position-vertical-relative:text;mso-height-percent:0;mso-height-relative:margin;v-text-anchor:middle" o:gfxdata="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" fillcolor="#00314d" stroked="f" strokeweight="1pt"/>
             </w:pict>
@@ -324,7 +324,7 @@
                 <v:stroke joinstyle="miter"/>
                 <v:path gradientshapeok="t" o:connecttype="rect"/>
               </v:shapetype>
-              <v:shape id="Cuadro de texto 2" o:spid="_x0000_s1026" type="#_x0000_t202" alt="&quot;&quot;" style="position:absolute;left:0;text-align:left;margin-left:-20.25pt;margin-top:35.25pt;width:488.95pt;height:65.7pt;z-index:251663360;visibility:visible;mso-wrap-style:square;mso-width-percent:0;mso-height-percent:0;mso-wrap-distance-left:9pt;mso-wrap-distance-top:3.6pt;mso-wrap-distance-right:9pt;mso-wrap-distance-bottom:3.6pt;mso-position-horizontal:absolute;mso-position-horizontal-relative:text;mso-position-vertical:absolute;mso-position-vertical-relative:text;mso-width-percent:0;mso-height-percent:0;mso-width-relative:margin;mso-height-relative:margin;v-text-anchor:top" o:gfxdata="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" filled="f" stroked="f">
+              <v:shape id="Cuadro de texto 2" o:spid="_x0000_s1026" type="#_x0000_t202" alt="&quot;&quot;" style="position:absolute;left:0;text-align:left;margin-left:-20.25pt;margin-top:35.25pt;width:488.95pt;height:65.7pt;z-index:251663360;visibility:visible;mso-wrap-style:square;mso-width-percent:0;mso-height-percent:0;mso-wrap-distance-left:9pt;mso-wrap-distance-top:3.6pt;mso-wrap-distance-right:9pt;mso-wrap-distance-bottom:3.6pt;mso-position-horizontal:absolute;mso-position-horizontal-relative:text;mso-position-vertical:absolute;mso-position-vertical-relative:text;mso-width-percent:0;mso-height-percent:0;mso-width-relative:margin;mso-height-relative:margin;v-text-anchor:top" o:gfxdata="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" filled="f" stroked="f">
                 <v:textbox>
                   <w:txbxContent>
                     <w:p>
@@ -1166,7 +1166,7 @@
     <w:p>
       <w:pPr>
         <w:sectPr>
-          <w:footerReference w:type="default" r:id="rId9"/>
+          <w:footerReference w:type="default" r:id="rId12"/>
           <w:pgSz w:w="12240" w:h="15840"/>
           <w:pgMar w:top="1701" w:right="1134" w:bottom="1134" w:left="1134" w:header="709" w:footer="709" w:gutter="0"/>
           <w:cols w:space="708"/>
@@ -1629,17 +1629,6 @@
       </w:r>
     </w:p>
     <w:p>
-      <w:r>
-        <w:t xml:space="preserve">A </w:t>
-      </w:r>
-      <w:r>
-        <w:t>continuación,</w:t>
-      </w:r>
-      <w:r>
-        <w:t xml:space="preserve"> se presenta un ejemplo:</w:t>
-      </w:r>
-    </w:p>
-    <w:p>
       <w:pPr>
         <w:rPr>
           <w:b/>
@@ -1647,144 +1636,154 @@
         </w:rPr>
       </w:pPr>
       <w:r>
+        <w:t xml:space="preserve">A </w:t>
+      </w:r>
+      <w:r>
+        <w:t>continuación,</w:t>
+      </w:r>
+      <w:r>
+        <w:t xml:space="preserve"> se presenta un ejemplo:</w:t>
+      </w:r>
+    </w:p>
+    <w:p>
+      <w:r>
+        <w:t>2158 = 2000 + 100 + 50 + 8</w:t>
+      </w:r>
+    </w:p>
+    <w:p>
+      <w:r>
+        <w:t>2158 = 21000 + 1100 + 510 + 8</w:t>
+      </w:r>
+    </w:p>
+    <w:p>
+      <w:r>
+        <w:lastRenderedPageBreak/>
+        <w:t>2158 = 210³ + 110² + 510¹ + 8*10⁰</w:t>
+      </w:r>
+    </w:p>
+    <w:p>
+      <w:r>
+        <w:t>Los cuatro dígitos se multiplican por una potencia de 10 y cuanto más a la izquierda se sitúe el dígito, mayor será la potencia de diez por la que se multiplica.</w:t>
+      </w:r>
+    </w:p>
+    <w:p>
+      <w:pPr>
         <w:rPr>
           <w:b/>
           <w:bCs/>
         </w:rPr>
-        <w:t>Ejemplo:</w:t>
-      </w:r>
-    </w:p>
-    <w:p>
-      <w:r>
-        <w:t>2158 = 2000 + 100 + 50 + 8</w:t>
-      </w:r>
-    </w:p>
-    <w:p>
-      <w:r>
-        <w:lastRenderedPageBreak/>
-        <w:t>2158 = 21000 + 1100 + 510 + 8</w:t>
-      </w:r>
-    </w:p>
-    <w:p>
-      <w:r>
-        <w:t>2158 = 210³ + 110² + 510¹ + 8*10⁰</w:t>
-      </w:r>
-    </w:p>
-    <w:p>
-      <w:r>
-        <w:t>Los cuatro dígitos se multiplican por una potencia de 10 y cuanto más a la izquierda se sitúe el dígito, mayor será la potencia de diez por la que se multiplica.</w:t>
-      </w:r>
-    </w:p>
-    <w:p>
-      <w:pPr>
+      </w:pPr>
+      <w:r>
         <w:rPr>
           <w:b/>
           <w:bCs/>
         </w:rPr>
-      </w:pPr>
-      <w:r>
+        <w:t>Sistema octal</w:t>
+      </w:r>
+    </w:p>
+    <w:p>
+      <w:r>
+        <w:t>Utiliza solo ocho dígitos (0, 1, 2...7) para representar cualquier número. El peso está dado en potencias de 8.</w:t>
+      </w:r>
+    </w:p>
+    <w:p>
+      <w:r>
+        <w:t xml:space="preserve">A </w:t>
+      </w:r>
+      <w:r>
+        <w:t>continuación,</w:t>
+      </w:r>
+      <w:r>
+        <w:t xml:space="preserve"> se representa el número 4156 que está octal en decimal:</w:t>
+      </w:r>
+    </w:p>
+    <w:p>
+      <w:pPr>
         <w:rPr>
           <w:b/>
           <w:bCs/>
         </w:rPr>
-        <w:t>Sistema octal</w:t>
-      </w:r>
-    </w:p>
-    <w:p>
-      <w:r>
-        <w:t>Utiliza solo ocho dígitos (0, 1, 2...7) para representar cualquier número. El peso está dado en potencias de 8.</w:t>
-      </w:r>
-    </w:p>
-    <w:p>
-      <w:r>
-        <w:t xml:space="preserve">A </w:t>
-      </w:r>
-      <w:r>
-        <w:t>continuación,</w:t>
-      </w:r>
-      <w:r>
-        <w:t xml:space="preserve"> se representa el número 4156 que está octal en decimal:</w:t>
-      </w:r>
-    </w:p>
-    <w:p>
-      <w:pPr>
+      </w:pPr>
+      <w:r>
         <w:rPr>
           <w:b/>
           <w:bCs/>
         </w:rPr>
-      </w:pPr>
-      <w:r>
+        <w:t>Ejemplo:</w:t>
+      </w:r>
+    </w:p>
+    <w:p>
+      <w:r>
+        <w:t>4156 = 48³ + 18² + 58¹ + 68⁰</w:t>
+      </w:r>
+    </w:p>
+    <w:p>
+      <w:r>
+        <w:t>= 2048 + 64 + 40 + 6</w:t>
+      </w:r>
+    </w:p>
+    <w:p>
+      <w:pPr>
         <w:rPr>
           <w:b/>
           <w:bCs/>
         </w:rPr>
-        <w:t>Ejemplo:</w:t>
-      </w:r>
-    </w:p>
-    <w:p>
-      <w:r>
-        <w:t>4156 = 48³ + 18² + 58¹ + 68⁰</w:t>
-      </w:r>
-    </w:p>
-    <w:p>
-      <w:r>
-        <w:t>= 2048 + 64 + 40 + 6</w:t>
-      </w:r>
-    </w:p>
-    <w:p>
-      <w:pPr>
+      </w:pPr>
+      <w:r>
         <w:rPr>
           <w:b/>
           <w:bCs/>
         </w:rPr>
-      </w:pPr>
-      <w:r>
+        <w:t>= 2158 (decimal)</w:t>
+      </w:r>
+    </w:p>
+    <w:p>
+      <w:r>
+        <w:t>Para convertir de decimal a octal:</w:t>
+      </w:r>
+    </w:p>
+    <w:p>
+      <w:r>
+        <w:t>• 2158/8 = 269 y sobran 6</w:t>
+      </w:r>
+    </w:p>
+    <w:p>
+      <w:r>
+        <w:t>• 269/8 = 33 y sobran 5</w:t>
+      </w:r>
+    </w:p>
+    <w:p>
+      <w:r>
+        <w:t>• 33/8 = 4 y sobra 1</w:t>
+      </w:r>
+    </w:p>
+    <w:p>
+      <w:r>
+        <w:t>• 4/8 = No está, entonces el residuo es 4</w:t>
+      </w:r>
+    </w:p>
+    <w:p>
+      <w:pPr>
         <w:rPr>
           <w:b/>
           <w:bCs/>
         </w:rPr>
-        <w:t>= 2158 (decimal)</w:t>
-      </w:r>
-    </w:p>
-    <w:p>
-      <w:r>
-        <w:t>Para convertir de decimal a octal:</w:t>
-      </w:r>
-    </w:p>
-    <w:p>
-      <w:r>
-        <w:t>• 2158/8 = 269 y sobran 6</w:t>
-      </w:r>
-    </w:p>
-    <w:p>
-      <w:r>
-        <w:t>• 269/8 = 33 y sobran 5</w:t>
-      </w:r>
-    </w:p>
-    <w:p>
-      <w:r>
-        <w:t>• 33/8 = 4 y sobra 1</w:t>
-      </w:r>
-    </w:p>
-    <w:p>
-      <w:r>
-        <w:t>• 4/8 = No está, entonces el residuo es 4</w:t>
-      </w:r>
-    </w:p>
-    <w:p>
-      <w:pPr>
+      </w:pPr>
+      <w:r>
         <w:rPr>
           <w:b/>
           <w:bCs/>
         </w:rPr>
-      </w:pPr>
-      <w:r>
+        <w:t>2158 (decimal) = 4156 (octal)</w:t>
+      </w:r>
+    </w:p>
+    <w:p>
+      <w:pPr>
         <w:rPr>
           <w:b/>
           <w:bCs/>
         </w:rPr>
-        <w:t>2158 (decimal) = 4156 (octal).</w:t>
-      </w:r>
+      </w:pPr>
     </w:p>
     <w:p>
       <w:pPr>
@@ -2161,7 +2160,7 @@
     </w:p>
     <w:p>
       <w:r>
-        <w:t>= MMCLVIII (romano).</w:t>
+        <w:t>= MMCLVIII (romano)</w:t>
       </w:r>
     </w:p>
     <w:p>
@@ -2251,13 +2250,13 @@
                     <pic:cNvPicPr/>
                   </pic:nvPicPr>
                   <pic:blipFill>
-                    <a:blip r:embed="rId10">
+                    <a:blip r:embed="rId13">
                       <a:extLst>
                         <a:ext uri="{28A0092B-C50C-407E-A947-70E740481C1C}">
                           <a14:useLocalDpi xmlns:a14="http://schemas.microsoft.com/office/drawing/2010/main" val="0"/>
                         </a:ext>
                         <a:ext uri="{96DAC541-7B7A-43D3-8B79-37D633B846F1}">
-                          <asvg:svgBlip xmlns:asvg="http://schemas.microsoft.com/office/drawing/2016/SVG/main" r:embed="rId11"/>
+                          <asvg:svgBlip xmlns:asvg="http://schemas.microsoft.com/office/drawing/2016/SVG/main" r:embed="rId14"/>
                         </a:ext>
                       </a:extLst>
                     </a:blip>
@@ -2296,6 +2295,28 @@
     </w:p>
     <w:p>
       <w:pPr>
+        <w:spacing w:before="0" w:after="160" w:line="259" w:lineRule="auto"/>
+        <w:ind w:firstLine="0"/>
+        <w:rPr>
+          <w:lang w:val="es-419" w:eastAsia="es-CO"/>
+        </w:rPr>
+      </w:pPr>
+      <w:r>
+        <w:rPr>
+          <w:lang w:val="es-419" w:eastAsia="es-CO"/>
+        </w:rPr>
+        <w:br w:type="page"/>
+      </w:r>
+    </w:p>
+    <w:p>
+      <w:pPr>
+        <w:rPr>
+          <w:lang w:val="es-419" w:eastAsia="es-CO"/>
+        </w:rPr>
+      </w:pPr>
+    </w:p>
+    <w:p>
+      <w:pPr>
         <w:rPr>
           <w:lang w:val="es-419" w:eastAsia="es-CO"/>
         </w:rPr>
@@ -2317,55 +2338,6 @@
     </w:p>
     <w:p>
       <w:pPr>
-        <w:rPr>
-          <w:lang w:val="es-419" w:eastAsia="es-CO"/>
-        </w:rPr>
-      </w:pPr>
-    </w:p>
-    <w:p>
-      <w:pPr>
-        <w:rPr>
-          <w:lang w:val="es-419" w:eastAsia="es-CO"/>
-        </w:rPr>
-      </w:pPr>
-    </w:p>
-    <w:p>
-      <w:pPr>
-        <w:rPr>
-          <w:lang w:val="es-419" w:eastAsia="es-CO"/>
-        </w:rPr>
-      </w:pPr>
-    </w:p>
-    <w:p>
-      <w:pPr>
-        <w:rPr>
-          <w:lang w:val="es-419" w:eastAsia="es-CO"/>
-        </w:rPr>
-      </w:pPr>
-    </w:p>
-    <w:p>
-      <w:pPr>
-        <w:rPr>
-          <w:lang w:val="es-419" w:eastAsia="es-CO"/>
-        </w:rPr>
-      </w:pPr>
-    </w:p>
-    <w:p>
-      <w:pPr>
-        <w:rPr>
-          <w:lang w:val="es-419" w:eastAsia="es-CO"/>
-        </w:rPr>
-      </w:pPr>
-    </w:p>
-    <w:p>
-      <w:pPr>
-        <w:rPr>
-          <w:lang w:val="es-419" w:eastAsia="es-CO"/>
-        </w:rPr>
-      </w:pPr>
-    </w:p>
-    <w:p>
-      <w:pPr>
         <w:pStyle w:val="Figura"/>
         <w:rPr>
           <w:lang w:val="es-419"/>
@@ -2375,7 +2347,6 @@
         <w:rPr>
           <w:lang w:val="es-419"/>
         </w:rPr>
-        <w:lastRenderedPageBreak/>
         <w:t>Conversión de un número decimal a binario</w:t>
       </w:r>
     </w:p>
@@ -2407,13 +2378,13 @@
                     <pic:cNvPicPr/>
                   </pic:nvPicPr>
                   <pic:blipFill>
-                    <a:blip r:embed="rId12">
+                    <a:blip r:embed="rId15">
                       <a:extLst>
                         <a:ext uri="{28A0092B-C50C-407E-A947-70E740481C1C}">
                           <a14:useLocalDpi xmlns:a14="http://schemas.microsoft.com/office/drawing/2010/main" val="0"/>
                         </a:ext>
                         <a:ext uri="{96DAC541-7B7A-43D3-8B79-37D633B846F1}">
-                          <asvg:svgBlip xmlns:asvg="http://schemas.microsoft.com/office/drawing/2016/SVG/main" r:embed="rId13"/>
+                          <asvg:svgBlip xmlns:asvg="http://schemas.microsoft.com/office/drawing/2016/SVG/main" r:embed="rId16"/>
                         </a:ext>
                       </a:extLst>
                     </a:blip>
@@ -2537,6 +2508,7 @@
         <w:rPr>
           <w:lang w:val="es-419" w:eastAsia="es-CO"/>
         </w:rPr>
+        <w:lastRenderedPageBreak/>
         <w:t>El procedimiento finaliza cuando el cociente alcanza el valor de 0. Los restos obtenidos se leen de abajo hacia arriba para formar el número binario.</w:t>
       </w:r>
     </w:p>
@@ -2559,7 +2531,6 @@
           <w:bCs/>
           <w:lang w:val="es-419" w:eastAsia="es-CO"/>
         </w:rPr>
-        <w:lastRenderedPageBreak/>
         <w:t>Divida el número decimal por 2.</w:t>
       </w:r>
     </w:p>
@@ -2744,7 +2715,13 @@
               <w:t>ó</w:t>
             </w:r>
             <w:r>
-              <w:t>n de Negaci</w:t>
+              <w:t xml:space="preserve">n de </w:t>
+            </w:r>
+            <w:r>
+              <w:t>n</w:t>
+            </w:r>
+            <w:r>
+              <w:t>egaci</w:t>
             </w:r>
             <w:r>
               <w:rPr>
@@ -2786,6 +2763,7 @@
               <w:jc w:val="center"/>
               <w:rPr>
                 <w:rStyle w:val="Extranjerismo"/>
+                <w:lang w:val="es-CO"/>
               </w:rPr>
             </w:pPr>
             <w:r>
@@ -2808,6 +2786,7 @@
             <w:r>
               <w:rPr>
                 <w:rStyle w:val="Extranjerismo"/>
+                <w:lang w:val="es-CO"/>
               </w:rPr>
               <w:t>bit</w:t>
             </w:r>
@@ -3040,157 +3019,125 @@
           <w:lang w:val="es-419" w:eastAsia="es-CO"/>
         </w:rPr>
       </w:pPr>
-      <w:r>
+    </w:p>
+    <w:p>
+      <w:pPr>
         <w:rPr>
           <w:b/>
           <w:bCs/>
           <w:lang w:val="es-419" w:eastAsia="es-CO"/>
         </w:rPr>
-        <w:t>Dato importante</w:t>
-      </w:r>
-    </w:p>
-    <w:p>
-      <w:pPr>
-        <w:rPr>
-          <w:lang w:val="es-419" w:eastAsia="es-CO"/>
-        </w:rPr>
-      </w:pPr>
-      <w:r>
-        <w:rPr>
-          <w:lang w:val="es-419" w:eastAsia="es-CO"/>
-        </w:rPr>
-        <w:t>La negación se expresa con una línea arriba del nombre asignado a la entrada o a la salida o con una comilla, así: A = A'</w:t>
-      </w:r>
-    </w:p>
-    <w:p>
-      <w:pPr>
-        <w:rPr>
-          <w:lang w:val="es-419" w:eastAsia="es-CO"/>
-        </w:rPr>
-      </w:pPr>
-    </w:p>
-    <w:p>
-      <w:pPr>
+      </w:pPr>
+      <w:r>
         <w:rPr>
           <w:b/>
           <w:bCs/>
           <w:lang w:val="es-419" w:eastAsia="es-CO"/>
         </w:rPr>
-      </w:pPr>
-      <w:r>
+        <w:lastRenderedPageBreak/>
+        <w:t>Dato importante</w:t>
+      </w:r>
+    </w:p>
+    <w:p>
+      <w:pPr>
+        <w:rPr>
+          <w:lang w:val="es-419" w:eastAsia="es-CO"/>
+        </w:rPr>
+      </w:pPr>
+      <w:r>
+        <w:rPr>
+          <w:lang w:val="es-419" w:eastAsia="es-CO"/>
+        </w:rPr>
+        <w:t>La negación se expresa con una línea arriba del nombre asignado a la entrada o a la salida o con una comilla, así: A = A'</w:t>
+      </w:r>
+    </w:p>
+    <w:p>
+      <w:pPr>
+        <w:rPr>
+          <w:lang w:val="es-419" w:eastAsia="es-CO"/>
+        </w:rPr>
+      </w:pPr>
+    </w:p>
+    <w:p>
+      <w:pPr>
         <w:rPr>
           <w:b/>
           <w:bCs/>
           <w:lang w:val="es-419" w:eastAsia="es-CO"/>
         </w:rPr>
-        <w:lastRenderedPageBreak/>
-        <w:t>Función lógica</w:t>
-      </w:r>
-    </w:p>
-    <w:p>
-      <w:pPr>
-        <w:rPr>
-          <w:lang w:val="es-419" w:eastAsia="es-CO"/>
-        </w:rPr>
-      </w:pPr>
-      <w:r>
-        <w:rPr>
-          <w:lang w:val="es-419" w:eastAsia="es-CO"/>
-        </w:rPr>
-        <w:t>Es la expresión algebraica formada por variables binarias que se relacionan mediante las operaciones básicas del álgebra de Boole.</w:t>
-      </w:r>
-    </w:p>
-    <w:p>
-      <w:pPr>
+      </w:pPr>
+      <w:r>
         <w:rPr>
           <w:b/>
           <w:bCs/>
           <w:lang w:val="es-419" w:eastAsia="es-CO"/>
         </w:rPr>
-      </w:pPr>
-      <w:r>
+        <w:t>Función lógica</w:t>
+      </w:r>
+    </w:p>
+    <w:p>
+      <w:pPr>
+        <w:rPr>
+          <w:lang w:val="es-419" w:eastAsia="es-CO"/>
+        </w:rPr>
+      </w:pPr>
+      <w:r>
+        <w:rPr>
+          <w:lang w:val="es-419" w:eastAsia="es-CO"/>
+        </w:rPr>
+        <w:t>Es la expresión algebraica formada por variables binarias que se relacionan mediante las operaciones básicas del álgebra de Boole.</w:t>
+      </w:r>
+    </w:p>
+    <w:p>
+      <w:pPr>
         <w:rPr>
           <w:b/>
           <w:bCs/>
           <w:lang w:val="es-419" w:eastAsia="es-CO"/>
         </w:rPr>
-        <w:t>Ejemplo:</w:t>
-      </w:r>
-    </w:p>
-    <w:p>
-      <w:pPr>
-        <w:rPr>
-          <w:lang w:val="es-419" w:eastAsia="es-CO"/>
-        </w:rPr>
-      </w:pPr>
-      <w:r>
-        <w:rPr>
-          <w:lang w:val="es-419" w:eastAsia="es-CO"/>
-        </w:rPr>
-        <w:t>F = a + b (la función sería “a + b” que equivale a la operación booleana “+” o de suma).</w:t>
-      </w:r>
-    </w:p>
-    <w:p>
-      <w:pPr>
-        <w:rPr>
-          <w:lang w:val="es-419" w:eastAsia="es-CO"/>
-        </w:rPr>
-      </w:pPr>
-      <w:r>
-        <w:rPr>
-          <w:lang w:val="es-419" w:eastAsia="es-CO"/>
-        </w:rPr>
-        <w:t>Donde a y b son las variables binarias.</w:t>
-      </w:r>
-    </w:p>
-    <w:p>
-      <w:pPr>
+      </w:pPr>
+      <w:r>
         <w:rPr>
           <w:b/>
           <w:bCs/>
           <w:lang w:val="es-419" w:eastAsia="es-CO"/>
         </w:rPr>
-      </w:pPr>
-      <w:r>
+        <w:t>Ejemplo:</w:t>
+      </w:r>
+    </w:p>
+    <w:p>
+      <w:pPr>
+        <w:rPr>
+          <w:lang w:val="es-419" w:eastAsia="es-CO"/>
+        </w:rPr>
+      </w:pPr>
+      <w:r>
+        <w:rPr>
+          <w:lang w:val="es-419" w:eastAsia="es-CO"/>
+        </w:rPr>
+        <w:t>F = a + b (la función sería “a + b” que equivale a la operación booleana “+” o de suma).</w:t>
+      </w:r>
+    </w:p>
+    <w:p>
+      <w:pPr>
+        <w:rPr>
+          <w:lang w:val="es-419" w:eastAsia="es-CO"/>
+        </w:rPr>
+      </w:pPr>
+      <w:r>
+        <w:rPr>
+          <w:lang w:val="es-419" w:eastAsia="es-CO"/>
+        </w:rPr>
+        <w:t>Donde a y b son las variables binarias.</w:t>
+      </w:r>
+    </w:p>
+    <w:p>
+      <w:pPr>
         <w:rPr>
           <w:b/>
           <w:bCs/>
           <w:lang w:val="es-419" w:eastAsia="es-CO"/>
         </w:rPr>
-        <w:t>Tabla de verdad</w:t>
-      </w:r>
-    </w:p>
-    <w:p>
-      <w:pPr>
-        <w:rPr>
-          <w:lang w:val="es-419" w:eastAsia="es-CO"/>
-        </w:rPr>
-      </w:pPr>
-      <w:r>
-        <w:rPr>
-          <w:lang w:val="es-419" w:eastAsia="es-CO"/>
-        </w:rPr>
-        <w:t>Es una representación gráfica de todos los valores que puede tomar la función lógica para cada una de las posibles combinaciones de las variables de entrada.</w:t>
-      </w:r>
-    </w:p>
-    <w:p>
-      <w:pPr>
-        <w:rPr>
-          <w:lang w:val="es-419" w:eastAsia="es-CO"/>
-        </w:rPr>
-      </w:pPr>
-      <w:r>
-        <w:rPr>
-          <w:lang w:val="es-419" w:eastAsia="es-CO"/>
-        </w:rPr>
-        <w:t>El número de combinaciones posibles es 2^n, siendo n el número de variables.</w:t>
-      </w:r>
-    </w:p>
-    <w:p>
-      <w:pPr>
-        <w:rPr>
-          <w:lang w:val="es-419" w:eastAsia="es-CO"/>
-        </w:rPr>
       </w:pPr>
       <w:r>
         <w:rPr>
@@ -3198,6 +3145,47 @@
           <w:bCs/>
           <w:lang w:val="es-419" w:eastAsia="es-CO"/>
         </w:rPr>
+        <w:t>Tabla de verdad</w:t>
+      </w:r>
+    </w:p>
+    <w:p>
+      <w:pPr>
+        <w:rPr>
+          <w:lang w:val="es-419" w:eastAsia="es-CO"/>
+        </w:rPr>
+      </w:pPr>
+      <w:r>
+        <w:rPr>
+          <w:lang w:val="es-419" w:eastAsia="es-CO"/>
+        </w:rPr>
+        <w:t>Es una representación gráfica de todos los valores que puede tomar la función lógica para cada una de las posibles combinaciones de las variables de entrada.</w:t>
+      </w:r>
+    </w:p>
+    <w:p>
+      <w:pPr>
+        <w:rPr>
+          <w:lang w:val="es-419" w:eastAsia="es-CO"/>
+        </w:rPr>
+      </w:pPr>
+      <w:r>
+        <w:rPr>
+          <w:lang w:val="es-419" w:eastAsia="es-CO"/>
+        </w:rPr>
+        <w:t>El número de combinaciones posibles es 2^n, siendo n el número de variables.</w:t>
+      </w:r>
+    </w:p>
+    <w:p>
+      <w:pPr>
+        <w:rPr>
+          <w:lang w:val="es-419" w:eastAsia="es-CO"/>
+        </w:rPr>
+      </w:pPr>
+      <w:r>
+        <w:rPr>
+          <w:b/>
+          <w:bCs/>
+          <w:lang w:val="es-419" w:eastAsia="es-CO"/>
+        </w:rPr>
         <w:t>Ejemplo</w:t>
       </w:r>
       <w:r>
@@ -3243,7 +3231,14 @@
         <w:rPr>
           <w:lang w:val="es-419" w:eastAsia="es-CO"/>
         </w:rPr>
-        <w:t>El álgebra de Boole se basa en un conjunto de propiedades y reglas fundamentales que permiten simplificar y analizar expresiones lógicas. Estas reglas son esenciales para optimizar circuitos y resolver problemas lógicos de manera estructurada. A continuación, se presentan las principales propiedades y ejemplos asociados:</w:t>
+        <w:t xml:space="preserve">El álgebra de Boole se basa en un conjunto de propiedades y reglas fundamentales que permiten simplificar y analizar expresiones lógicas. Estas reglas son </w:t>
+      </w:r>
+      <w:r>
+        <w:rPr>
+          <w:lang w:val="es-419" w:eastAsia="es-CO"/>
+        </w:rPr>
+        <w:lastRenderedPageBreak/>
+        <w:t>esenciales para optimizar circuitos y resolver problemas lógicos de manera estructurada. A continuación, se presentan las principales propiedades y ejemplos asociados:</w:t>
       </w:r>
     </w:p>
     <w:p>
@@ -3264,7 +3259,6 @@
         <w:rPr>
           <w:lang w:val="es-419" w:eastAsia="es-CO"/>
         </w:rPr>
-        <w:lastRenderedPageBreak/>
         <w:t>Las 8 posibles combinaciones</w:t>
       </w:r>
     </w:p>
@@ -3295,7 +3289,13 @@
               <w:jc w:val="center"/>
             </w:pPr>
             <w:r>
-              <w:t>Variables o Entrada</w:t>
+              <w:t xml:space="preserve">Variables o </w:t>
+            </w:r>
+            <w:r>
+              <w:t>e</w:t>
+            </w:r>
+            <w:r>
+              <w:t>ntrada</w:t>
             </w:r>
           </w:p>
         </w:tc>
@@ -3309,7 +3309,13 @@
               <w:jc w:val="center"/>
             </w:pPr>
             <w:r>
-              <w:t>Función lógica o Salida</w:t>
+              <w:t xml:space="preserve">Función lógica o </w:t>
+            </w:r>
+            <w:r>
+              <w:t>s</w:t>
+            </w:r>
+            <w:r>
+              <w:t>alida</w:t>
             </w:r>
           </w:p>
         </w:tc>
@@ -3662,6 +3668,13 @@
     </w:p>
     <w:p>
       <w:pPr>
+        <w:rPr>
+          <w:lang w:val="es-419" w:eastAsia="es-CO"/>
+        </w:rPr>
+      </w:pPr>
+    </w:p>
+    <w:p>
+      <w:pPr>
         <w:pStyle w:val="Tabla"/>
         <w:rPr>
           <w:lang w:val="es-419" w:eastAsia="es-CO"/>
@@ -3671,6 +3684,7 @@
         <w:rPr>
           <w:lang w:val="es-419" w:eastAsia="es-CO"/>
         </w:rPr>
+        <w:lastRenderedPageBreak/>
         <w:t>Propiedades o reglas del álgebra de Boole</w:t>
       </w:r>
     </w:p>
@@ -3820,7 +3834,6 @@
               <w:jc w:val="center"/>
             </w:pPr>
             <w:r>
-              <w:lastRenderedPageBreak/>
               <w:t>Inversa</w:t>
             </w:r>
           </w:p>
@@ -4272,13 +4285,12 @@
       <w:r>
         <w:rPr>
           <w:noProof/>
-          <w:lang w:val="es-419" w:eastAsia="es-CO"/>
         </w:rPr>
         <w:drawing>
-          <wp:inline distT="0" distB="0" distL="0" distR="0" wp14:anchorId="4B85EEE7" wp14:editId="7F508369">
-            <wp:extent cx="6332220" cy="3023235"/>
-            <wp:effectExtent l="0" t="0" r="0" b="5715"/>
-            <wp:docPr id="4" name="Gráfico 4" descr="La imagen muestra un diagrama de los sistemas numéricos, que incluyen el decimal (0-9), octal (0-7), hexadecimal (0-15) y binario (0 y 1), este último usado en circuitos integrados. Dentro del sistema binario se encuentra el álgebra de Boole, que abarca operaciones (+, ·, negación), funciones relacionadas con leyes, propiedades y el teorema de Morgan, así como ecuaciones y expresiones lógicas."/>
+          <wp:inline distT="0" distB="0" distL="0" distR="0" wp14:anchorId="2F0FBA12" wp14:editId="23E977C4">
+            <wp:extent cx="6332220" cy="3741420"/>
+            <wp:effectExtent l="0" t="0" r="0" b="0"/>
+            <wp:docPr id="1" name="Imagen 1"/>
             <wp:cNvGraphicFramePr>
               <a:graphicFrameLocks xmlns:a="http://schemas.openxmlformats.org/drawingml/2006/main" noChangeAspect="1"/>
             </wp:cNvGraphicFramePr>
@@ -4286,20 +4298,11 @@
               <a:graphicData uri="http://schemas.openxmlformats.org/drawingml/2006/picture">
                 <pic:pic xmlns:pic="http://schemas.openxmlformats.org/drawingml/2006/picture">
                   <pic:nvPicPr>
-                    <pic:cNvPr id="4" name="Gráfico 4" descr="La imagen muestra un diagrama de los sistemas numéricos, que incluyen el decimal (0-9), octal (0-7), hexadecimal (0-15) y binario (0 y 1), este último usado en circuitos integrados. Dentro del sistema binario se encuentra el álgebra de Boole, que abarca operaciones (+, ·, negación), funciones relacionadas con leyes, propiedades y el teorema de Morgan, así como ecuaciones y expresiones lógicas."/>
+                    <pic:cNvPr id="1" name=""/>
                     <pic:cNvPicPr/>
                   </pic:nvPicPr>
                   <pic:blipFill>
-                    <a:blip r:embed="rId14">
-                      <a:extLst>
-                        <a:ext uri="{28A0092B-C50C-407E-A947-70E740481C1C}">
-                          <a14:useLocalDpi xmlns:a14="http://schemas.microsoft.com/office/drawing/2010/main" val="0"/>
-                        </a:ext>
-                        <a:ext uri="{96DAC541-7B7A-43D3-8B79-37D633B846F1}">
-                          <asvg:svgBlip xmlns:asvg="http://schemas.microsoft.com/office/drawing/2016/SVG/main" r:embed="rId15"/>
-                        </a:ext>
-                      </a:extLst>
-                    </a:blip>
+                    <a:blip r:embed="rId17"/>
                     <a:stretch>
                       <a:fillRect/>
                     </a:stretch>
@@ -4307,7 +4310,7 @@
                   <pic:spPr>
                     <a:xfrm>
                       <a:off x="0" y="0"/>
-                      <a:ext cx="6332220" cy="3023235"/>
+                      <a:ext cx="6332220" cy="3741420"/>
                     </a:xfrm>
                     <a:prstGeom prst="rect">
                       <a:avLst/>
@@ -4458,7 +4461,7 @@
             <w:pPr>
               <w:pStyle w:val="TextoTablas"/>
             </w:pPr>
-            <w:hyperlink r:id="rId16" w:history="1">
+            <w:hyperlink r:id="rId18" w:history="1">
               <w:r>
                 <w:rPr>
                   <w:rStyle w:val="Hipervnculo"/>
@@ -4517,7 +4520,7 @@
             <w:pPr>
               <w:pStyle w:val="TextoTablas"/>
             </w:pPr>
-            <w:hyperlink r:id="rId17" w:history="1">
+            <w:hyperlink r:id="rId19" w:history="1">
               <w:r>
                 <w:rPr>
                   <w:rStyle w:val="Hipervnculo"/>
@@ -4553,21 +4556,8 @@
             <w:pPr>
               <w:pStyle w:val="TextoTablas"/>
             </w:pPr>
-            <w:proofErr w:type="spellStart"/>
-            <w:r>
-              <w:t>EDteam</w:t>
-            </w:r>
-            <w:proofErr w:type="spellEnd"/>
-            <w:r>
-              <w:t xml:space="preserve">. (2023). ¿Qué es el sistema binario y </w:t>
-            </w:r>
-            <w:proofErr w:type="spellStart"/>
-            <w:r>
-              <w:t>como</w:t>
-            </w:r>
-            <w:proofErr w:type="spellEnd"/>
-            <w:r>
-              <w:t xml:space="preserve"> funciona?</w:t>
+            <w:r>
+              <w:t>EDteam. (2023). ¿Qué es el sistema binario y como funciona?</w:t>
             </w:r>
           </w:p>
         </w:tc>
@@ -4592,7 +4582,7 @@
             <w:pPr>
               <w:pStyle w:val="TextoTablas"/>
             </w:pPr>
-            <w:hyperlink r:id="rId18" w:history="1">
+            <w:hyperlink r:id="rId20" w:history="1">
               <w:r>
                 <w:rPr>
                   <w:rStyle w:val="Hipervnculo"/>
@@ -4845,33 +4835,11 @@
           <w:lang w:val="es-419" w:eastAsia="es-CO"/>
         </w:rPr>
       </w:pPr>
-      <w:proofErr w:type="spellStart"/>
-      <w:r>
-        <w:rPr>
-          <w:lang w:val="es-419" w:eastAsia="es-CO"/>
-        </w:rPr>
-        <w:t>Carlospes</w:t>
-      </w:r>
-      <w:proofErr w:type="spellEnd"/>
-      <w:r>
-        <w:rPr>
-          <w:lang w:val="es-419" w:eastAsia="es-CO"/>
-        </w:rPr>
-        <w:t>, (</w:t>
-      </w:r>
-      <w:proofErr w:type="spellStart"/>
-      <w:r>
-        <w:rPr>
-          <w:lang w:val="es-419" w:eastAsia="es-CO"/>
-        </w:rPr>
-        <w:t>s.f</w:t>
-      </w:r>
-      <w:proofErr w:type="spellEnd"/>
-      <w:r>
-        <w:rPr>
-          <w:lang w:val="es-419" w:eastAsia="es-CO"/>
-        </w:rPr>
-        <w:t>), Sistema de numeración romano. (s.f.). En Sitio web de Carlos Pes.</w:t>
+      <w:r>
+        <w:rPr>
+          <w:lang w:val="es-419" w:eastAsia="es-CO"/>
+        </w:rPr>
+        <w:t>Carlospes, (s.f), Sistema de numeración romano. (s.f.). En Sitio web de Carlos Pes.</w:t>
       </w:r>
       <w:r>
         <w:rPr>
@@ -4879,7 +4847,7 @@
         </w:rPr>
         <w:t xml:space="preserve"> </w:t>
       </w:r>
-      <w:hyperlink r:id="rId19" w:history="1">
+      <w:hyperlink r:id="rId21" w:history="1">
         <w:r>
           <w:rPr>
             <w:rStyle w:val="Hipervnculo"/>
@@ -4901,60 +4869,24 @@
           <w:lang w:val="es-419" w:eastAsia="es-CO"/>
         </w:rPr>
       </w:pPr>
-      <w:proofErr w:type="spellStart"/>
-      <w:r>
-        <w:rPr>
-          <w:lang w:val="es-419" w:eastAsia="es-CO"/>
-        </w:rPr>
-        <w:t>Cidead</w:t>
-      </w:r>
-      <w:proofErr w:type="spellEnd"/>
-      <w:r>
-        <w:rPr>
-          <w:lang w:val="es-419" w:eastAsia="es-CO"/>
-        </w:rPr>
-        <w:t>, (</w:t>
-      </w:r>
-      <w:proofErr w:type="spellStart"/>
-      <w:r>
-        <w:rPr>
-          <w:lang w:val="es-419" w:eastAsia="es-CO"/>
-        </w:rPr>
-        <w:t>s.f</w:t>
-      </w:r>
-      <w:proofErr w:type="spellEnd"/>
-      <w:r>
-        <w:rPr>
-          <w:lang w:val="es-419" w:eastAsia="es-CO"/>
-        </w:rPr>
-        <w:t>), material interactivo sobre Lógica Binaria.</w:t>
-      </w:r>
-    </w:p>
-    <w:p>
-      <w:pPr>
-        <w:rPr>
-          <w:lang w:val="es-419" w:eastAsia="es-CO"/>
-        </w:rPr>
-      </w:pPr>
-      <w:r>
-        <w:rPr>
-          <w:lang w:val="es-419" w:eastAsia="es-CO"/>
-        </w:rPr>
-        <w:t>Junta de Extremadura consejería de educación y empleo, (</w:t>
-      </w:r>
-      <w:proofErr w:type="spellStart"/>
-      <w:r>
-        <w:rPr>
-          <w:lang w:val="es-419" w:eastAsia="es-CO"/>
-        </w:rPr>
-        <w:t>s.f</w:t>
-      </w:r>
-      <w:proofErr w:type="spellEnd"/>
-      <w:r>
-        <w:rPr>
-          <w:lang w:val="es-419" w:eastAsia="es-CO"/>
-        </w:rPr>
-        <w:t>), Laboratorio virtual de Lógica Binaria.</w:t>
+      <w:r>
+        <w:rPr>
+          <w:lang w:val="es-419" w:eastAsia="es-CO"/>
+        </w:rPr>
+        <w:t>Cidead, (s.f), material interactivo sobre Lógica Binaria.</w:t>
+      </w:r>
+    </w:p>
+    <w:p>
+      <w:pPr>
+        <w:rPr>
+          <w:lang w:val="es-419" w:eastAsia="es-CO"/>
+        </w:rPr>
+      </w:pPr>
+      <w:r>
+        <w:rPr>
+          <w:lang w:val="es-419" w:eastAsia="es-CO"/>
+        </w:rPr>
+        <w:t>Junta de Extremadura consejería de educación y empleo, (s.f), Laboratorio virtual de Lógica Binaria.</w:t>
       </w:r>
     </w:p>
     <w:p>
@@ -5055,13 +4987,8 @@
             <w:pPr>
               <w:pStyle w:val="TextoTablas"/>
             </w:pPr>
-            <w:proofErr w:type="spellStart"/>
-            <w:r>
-              <w:t>Milady</w:t>
-            </w:r>
-            <w:proofErr w:type="spellEnd"/>
-            <w:r>
-              <w:t xml:space="preserve"> Tatiana Villamil Caste</w:t>
+            <w:r>
+              <w:t>Milady Tatiana Villamil Caste</w:t>
             </w:r>
             <w:r>
               <w:t>ll</w:t>
@@ -5120,13 +5047,8 @@
               <w:t>ú</w:t>
             </w:r>
             <w:r>
-              <w:t xml:space="preserve">dez </w:t>
-            </w:r>
-            <w:proofErr w:type="spellStart"/>
-            <w:r>
-              <w:t>Jaimes</w:t>
-            </w:r>
-            <w:proofErr w:type="spellEnd"/>
+              <w:t>dez Jaimes</w:t>
+            </w:r>
           </w:p>
         </w:tc>
         <w:tc>
@@ -5518,8 +5440,8 @@
       </w:pPr>
     </w:p>
     <w:sectPr>
-      <w:headerReference w:type="default" r:id="rId20"/>
-      <w:footerReference w:type="default" r:id="rId21"/>
+      <w:headerReference w:type="default" r:id="rId22"/>
+      <w:footerReference w:type="default" r:id="rId23"/>
       <w:pgSz w:w="12240" w:h="15840"/>
       <w:pgMar w:top="1701" w:right="1134" w:bottom="1134" w:left="1134" w:header="709" w:footer="737" w:gutter="0"/>
       <w:pgNumType w:start="1"/>
@@ -5531,7 +5453,7 @@
 </file>
 
 <file path=word/endnotes.xml><?xml version="1.0" encoding="utf-8"?>
-<w:endnotes xmlns:wpc="http://schemas.microsoft.com/office/word/2010/wordprocessingCanvas" xmlns:cx="http://schemas.microsoft.com/office/drawing/2014/chartex" xmlns:cx1="http://schemas.microsoft.com/office/drawing/2015/9/8/chartex" xmlns:cx2="http://schemas.microsoft.com/office/drawing/2015/10/21/chartex" xmlns:cx3="http://schemas.microsoft.com/office/drawing/2016/5/9/chartex" xmlns:cx4="http://schemas.microsoft.com/office/drawing/2016/5/10/chartex" xmlns:cx5="http://schemas.microsoft.com/office/drawing/2016/5/11/chartex" xmlns:cx6="http://schemas.microsoft.com/office/drawing/2016/5/12/chartex" xmlns:cx7="http://schemas.microsoft.com/office/drawing/2016/5/13/chartex" xmlns:cx8="http://schemas.microsoft.com/office/drawing/2016/5/14/chartex" xmlns:mc="http://schemas.openxmlformats.org/markup-compatibility/2006" xmlns:aink="http://schemas.microsoft.com/office/drawing/2016/ink" xmlns:am3d="http://schemas.microsoft.com/office/drawing/2017/model3d" xmlns:o="urn:schemas-microsoft-com:office:office" xmlns:r="http://schemas.openxmlformats.org/officeDocument/2006/relationships" xmlns:m="http://schemas.openxmlformats.org/officeDocument/2006/math" xmlns:v="urn:schemas-microsoft-com:vml" xmlns:wp14="http://schemas.microsoft.com/office/word/2010/wordprocessingDrawing" xmlns:wp="http://schemas.openxmlformats.org/drawingml/2006/wordprocessingDrawing" xmlns:w10="urn:schemas-microsoft-com:office:word" xmlns:w="http://schemas.openxmlformats.org/wordprocessingml/2006/main" xmlns:w14="http://schemas.microsoft.com/office/word/2010/wordml" xmlns:w15="http://schemas.microsoft.com/office/word/2012/wordml" xmlns:w16cex="http://schemas.microsoft.com/office/word/2018/wordml/cex" xmlns:w16cid="http://schemas.microsoft.com/office/word/2016/wordml/cid" xmlns:w16="http://schemas.microsoft.com/office/word/2018/wordml" xmlns:w16sdtdh="http://schemas.microsoft.com/office/word/2020/wordml/sdtdatahash" xmlns:w16se="http://schemas.microsoft.com/office/word/2015/wordml/symex" xmlns:wpg="http://schemas.microsoft.com/office/word/2010/wordprocessingGroup" xmlns:wpi="http://schemas.microsoft.com/office/word/2010/wordprocessingInk" xmlns:wne="http://schemas.microsoft.com/office/word/2006/wordml" xmlns:wps="http://schemas.microsoft.com/office/word/2010/wordprocessingShape" mc:Ignorable="w14 w15 w16se w16cid w16 w16cex w16sdtdh wp14">
+<w:endnotes xmlns:wpc="http://schemas.microsoft.com/office/word/2010/wordprocessingCanvas" xmlns:cx="http://schemas.microsoft.com/office/drawing/2014/chartex" xmlns:cx1="http://schemas.microsoft.com/office/drawing/2015/9/8/chartex" xmlns:cx2="http://schemas.microsoft.com/office/drawing/2015/10/21/chartex" xmlns:cx3="http://schemas.microsoft.com/office/drawing/2016/5/9/chartex" xmlns:cx4="http://schemas.microsoft.com/office/drawing/2016/5/10/chartex" xmlns:cx5="http://schemas.microsoft.com/office/drawing/2016/5/11/chartex" xmlns:cx6="http://schemas.microsoft.com/office/drawing/2016/5/12/chartex" xmlns:cx7="http://schemas.microsoft.com/office/drawing/2016/5/13/chartex" xmlns:cx8="http://schemas.microsoft.com/office/drawing/2016/5/14/chartex" xmlns:mc="http://schemas.openxmlformats.org/markup-compatibility/2006" xmlns:aink="http://schemas.microsoft.com/office/drawing/2016/ink" xmlns:am3d="http://schemas.microsoft.com/office/drawing/2017/model3d" xmlns:o="urn:schemas-microsoft-com:office:office" xmlns:oel="http://schemas.microsoft.com/office/2019/extlst" xmlns:r="http://schemas.openxmlformats.org/officeDocument/2006/relationships" xmlns:m="http://schemas.openxmlformats.org/officeDocument/2006/math" xmlns:v="urn:schemas-microsoft-com:vml" xmlns:wp14="http://schemas.microsoft.com/office/word/2010/wordprocessingDrawing" xmlns:wp="http://schemas.openxmlformats.org/drawingml/2006/wordprocessingDrawing" xmlns:w10="urn:schemas-microsoft-com:office:word" xmlns:w="http://schemas.openxmlformats.org/wordprocessingml/2006/main" xmlns:w14="http://schemas.microsoft.com/office/word/2010/wordml" xmlns:w15="http://schemas.microsoft.com/office/word/2012/wordml" xmlns:w16cex="http://schemas.microsoft.com/office/word/2018/wordml/cex" xmlns:w16cid="http://schemas.microsoft.com/office/word/2016/wordml/cid" xmlns:w16="http://schemas.microsoft.com/office/word/2018/wordml" xmlns:w16sdtdh="http://schemas.microsoft.com/office/word/2020/wordml/sdtdatahash" xmlns:w16se="http://schemas.microsoft.com/office/word/2015/wordml/symex" xmlns:wpg="http://schemas.microsoft.com/office/word/2010/wordprocessingGroup" xmlns:wpi="http://schemas.microsoft.com/office/word/2010/wordprocessingInk" xmlns:wne="http://schemas.microsoft.com/office/word/2006/wordml" xmlns:wps="http://schemas.microsoft.com/office/word/2010/wordprocessingShape" mc:Ignorable="w14 w15 w16se w16cid w16 w16cex w16sdtdh wp14">
   <w:endnote w:type="separator" w:id="-1">
     <w:p>
       <w:pPr>
@@ -5556,7 +5478,7 @@
 </file>
 
 <file path=word/footer1.xml><?xml version="1.0" encoding="utf-8"?>
-<w:ftr xmlns:wpc="http://schemas.microsoft.com/office/word/2010/wordprocessingCanvas" xmlns:cx="http://schemas.microsoft.com/office/drawing/2014/chartex" xmlns:cx1="http://schemas.microsoft.com/office/drawing/2015/9/8/chartex" xmlns:cx2="http://schemas.microsoft.com/office/drawing/2015/10/21/chartex" xmlns:cx3="http://schemas.microsoft.com/office/drawing/2016/5/9/chartex" xmlns:cx4="http://schemas.microsoft.com/office/drawing/2016/5/10/chartex" xmlns:cx5="http://schemas.microsoft.com/office/drawing/2016/5/11/chartex" xmlns:cx6="http://schemas.microsoft.com/office/drawing/2016/5/12/chartex" xmlns:cx7="http://schemas.microsoft.com/office/drawing/2016/5/13/chartex" xmlns:cx8="http://schemas.microsoft.com/office/drawing/2016/5/14/chartex" xmlns:mc="http://schemas.openxmlformats.org/markup-compatibility/2006" xmlns:aink="http://schemas.microsoft.com/office/drawing/2016/ink" xmlns:am3d="http://schemas.microsoft.com/office/drawing/2017/model3d" xmlns:o="urn:schemas-microsoft-com:office:office" xmlns:r="http://schemas.openxmlformats.org/officeDocument/2006/relationships" xmlns:m="http://schemas.openxmlformats.org/officeDocument/2006/math" xmlns:v="urn:schemas-microsoft-com:vml" xmlns:wp14="http://schemas.microsoft.com/office/word/2010/wordprocessingDrawing" xmlns:wp="http://schemas.openxmlformats.org/drawingml/2006/wordprocessingDrawing" xmlns:w10="urn:schemas-microsoft-com:office:word" xmlns:w="http://schemas.openxmlformats.org/wordprocessingml/2006/main" xmlns:w14="http://schemas.microsoft.com/office/word/2010/wordml" xmlns:w15="http://schemas.microsoft.com/office/word/2012/wordml" xmlns:w16cex="http://schemas.microsoft.com/office/word/2018/wordml/cex" xmlns:w16cid="http://schemas.microsoft.com/office/word/2016/wordml/cid" xmlns:w16="http://schemas.microsoft.com/office/word/2018/wordml" xmlns:w16sdtdh="http://schemas.microsoft.com/office/word/2020/wordml/sdtdatahash" xmlns:w16se="http://schemas.microsoft.com/office/word/2015/wordml/symex" xmlns:wpg="http://schemas.microsoft.com/office/word/2010/wordprocessingGroup" xmlns:wpi="http://schemas.microsoft.com/office/word/2010/wordprocessingInk" xmlns:wne="http://schemas.microsoft.com/office/word/2006/wordml" xmlns:wps="http://schemas.microsoft.com/office/word/2010/wordprocessingShape" mc:Ignorable="w14 w15 w16se w16cid w16 w16cex w16sdtdh wp14">
+<w:ftr xmlns:wpc="http://schemas.microsoft.com/office/word/2010/wordprocessingCanvas" xmlns:cx="http://schemas.microsoft.com/office/drawing/2014/chartex" xmlns:cx1="http://schemas.microsoft.com/office/drawing/2015/9/8/chartex" xmlns:cx2="http://schemas.microsoft.com/office/drawing/2015/10/21/chartex" xmlns:cx3="http://schemas.microsoft.com/office/drawing/2016/5/9/chartex" xmlns:cx4="http://schemas.microsoft.com/office/drawing/2016/5/10/chartex" xmlns:cx5="http://schemas.microsoft.com/office/drawing/2016/5/11/chartex" xmlns:cx6="http://schemas.microsoft.com/office/drawing/2016/5/12/chartex" xmlns:cx7="http://schemas.microsoft.com/office/drawing/2016/5/13/chartex" xmlns:cx8="http://schemas.microsoft.com/office/drawing/2016/5/14/chartex" xmlns:mc="http://schemas.openxmlformats.org/markup-compatibility/2006" xmlns:aink="http://schemas.microsoft.com/office/drawing/2016/ink" xmlns:am3d="http://schemas.microsoft.com/office/drawing/2017/model3d" xmlns:o="urn:schemas-microsoft-com:office:office" xmlns:oel="http://schemas.microsoft.com/office/2019/extlst" xmlns:r="http://schemas.openxmlformats.org/officeDocument/2006/relationships" xmlns:m="http://schemas.openxmlformats.org/officeDocument/2006/math" xmlns:v="urn:schemas-microsoft-com:vml" xmlns:wp14="http://schemas.microsoft.com/office/word/2010/wordprocessingDrawing" xmlns:wp="http://schemas.openxmlformats.org/drawingml/2006/wordprocessingDrawing" xmlns:w10="urn:schemas-microsoft-com:office:word" xmlns:w="http://schemas.openxmlformats.org/wordprocessingml/2006/main" xmlns:w14="http://schemas.microsoft.com/office/word/2010/wordml" xmlns:w15="http://schemas.microsoft.com/office/word/2012/wordml" xmlns:w16cex="http://schemas.microsoft.com/office/word/2018/wordml/cex" xmlns:w16cid="http://schemas.microsoft.com/office/word/2016/wordml/cid" xmlns:w16="http://schemas.microsoft.com/office/word/2018/wordml" xmlns:w16sdtdh="http://schemas.microsoft.com/office/word/2020/wordml/sdtdatahash" xmlns:w16se="http://schemas.microsoft.com/office/word/2015/wordml/symex" xmlns:wpg="http://schemas.microsoft.com/office/word/2010/wordprocessingGroup" xmlns:wpi="http://schemas.microsoft.com/office/word/2010/wordprocessingInk" xmlns:wne="http://schemas.microsoft.com/office/word/2006/wordml" xmlns:wps="http://schemas.microsoft.com/office/word/2010/wordprocessingShape" mc:Ignorable="w14 w15 w16se w16cid w16 w16cex w16sdtdh wp14">
   <w:sdt>
     <w:sdtPr>
       <w:id w:val="-701017035"/>
@@ -5584,7 +5506,7 @@
 </file>
 
 <file path=word/footer2.xml><?xml version="1.0" encoding="utf-8"?>
-<w:ftr xmlns:wpc="http://schemas.microsoft.com/office/word/2010/wordprocessingCanvas" xmlns:cx="http://schemas.microsoft.com/office/drawing/2014/chartex" xmlns:cx1="http://schemas.microsoft.com/office/drawing/2015/9/8/chartex" xmlns:cx2="http://schemas.microsoft.com/office/drawing/2015/10/21/chartex" xmlns:cx3="http://schemas.microsoft.com/office/drawing/2016/5/9/chartex" xmlns:cx4="http://schemas.microsoft.com/office/drawing/2016/5/10/chartex" xmlns:cx5="http://schemas.microsoft.com/office/drawing/2016/5/11/chartex" xmlns:cx6="http://schemas.microsoft.com/office/drawing/2016/5/12/chartex" xmlns:cx7="http://schemas.microsoft.com/office/drawing/2016/5/13/chartex" xmlns:cx8="http://schemas.microsoft.com/office/drawing/2016/5/14/chartex" xmlns:mc="http://schemas.openxmlformats.org/markup-compatibility/2006" xmlns:aink="http://schemas.microsoft.com/office/drawing/2016/ink" xmlns:am3d="http://schemas.microsoft.com/office/drawing/2017/model3d" xmlns:o="urn:schemas-microsoft-com:office:office" xmlns:r="http://schemas.openxmlformats.org/officeDocument/2006/relationships" xmlns:m="http://schemas.openxmlformats.org/officeDocument/2006/math" xmlns:v="urn:schemas-microsoft-com:vml" xmlns:wp14="http://schemas.microsoft.com/office/word/2010/wordprocessingDrawing" xmlns:wp="http://schemas.openxmlformats.org/drawingml/2006/wordprocessingDrawing" xmlns:w10="urn:schemas-microsoft-com:office:word" xmlns:w="http://schemas.openxmlformats.org/wordprocessingml/2006/main" xmlns:w14="http://schemas.microsoft.com/office/word/2010/wordml" xmlns:w15="http://schemas.microsoft.com/office/word/2012/wordml" xmlns:w16cex="http://schemas.microsoft.com/office/word/2018/wordml/cex" xmlns:w16cid="http://schemas.microsoft.com/office/word/2016/wordml/cid" xmlns:w16="http://schemas.microsoft.com/office/word/2018/wordml" xmlns:w16sdtdh="http://schemas.microsoft.com/office/word/2020/wordml/sdtdatahash" xmlns:w16se="http://schemas.microsoft.com/office/word/2015/wordml/symex" xmlns:wpg="http://schemas.microsoft.com/office/word/2010/wordprocessingGroup" xmlns:wpi="http://schemas.microsoft.com/office/word/2010/wordprocessingInk" xmlns:wne="http://schemas.microsoft.com/office/word/2006/wordml" xmlns:wps="http://schemas.microsoft.com/office/word/2010/wordprocessingShape" mc:Ignorable="w14 w15 w16se w16cid w16 w16cex w16sdtdh wp14">
+<w:ftr xmlns:wpc="http://schemas.microsoft.com/office/word/2010/wordprocessingCanvas" xmlns:cx="http://schemas.microsoft.com/office/drawing/2014/chartex" xmlns:cx1="http://schemas.microsoft.com/office/drawing/2015/9/8/chartex" xmlns:cx2="http://schemas.microsoft.com/office/drawing/2015/10/21/chartex" xmlns:cx3="http://schemas.microsoft.com/office/drawing/2016/5/9/chartex" xmlns:cx4="http://schemas.microsoft.com/office/drawing/2016/5/10/chartex" xmlns:cx5="http://schemas.microsoft.com/office/drawing/2016/5/11/chartex" xmlns:cx6="http://schemas.microsoft.com/office/drawing/2016/5/12/chartex" xmlns:cx7="http://schemas.microsoft.com/office/drawing/2016/5/13/chartex" xmlns:cx8="http://schemas.microsoft.com/office/drawing/2016/5/14/chartex" xmlns:mc="http://schemas.openxmlformats.org/markup-compatibility/2006" xmlns:aink="http://schemas.microsoft.com/office/drawing/2016/ink" xmlns:am3d="http://schemas.microsoft.com/office/drawing/2017/model3d" xmlns:o="urn:schemas-microsoft-com:office:office" xmlns:oel="http://schemas.microsoft.com/office/2019/extlst" xmlns:r="http://schemas.openxmlformats.org/officeDocument/2006/relationships" xmlns:m="http://schemas.openxmlformats.org/officeDocument/2006/math" xmlns:v="urn:schemas-microsoft-com:vml" xmlns:wp14="http://schemas.microsoft.com/office/word/2010/wordprocessingDrawing" xmlns:wp="http://schemas.openxmlformats.org/drawingml/2006/wordprocessingDrawing" xmlns:w10="urn:schemas-microsoft-com:office:word" xmlns:w="http://schemas.openxmlformats.org/wordprocessingml/2006/main" xmlns:w14="http://schemas.microsoft.com/office/word/2010/wordml" xmlns:w15="http://schemas.microsoft.com/office/word/2012/wordml" xmlns:w16cex="http://schemas.microsoft.com/office/word/2018/wordml/cex" xmlns:w16cid="http://schemas.microsoft.com/office/word/2016/wordml/cid" xmlns:w16="http://schemas.microsoft.com/office/word/2018/wordml" xmlns:w16sdtdh="http://schemas.microsoft.com/office/word/2020/wordml/sdtdatahash" xmlns:w16se="http://schemas.microsoft.com/office/word/2015/wordml/symex" xmlns:wpg="http://schemas.microsoft.com/office/word/2010/wordprocessingGroup" xmlns:wpi="http://schemas.microsoft.com/office/word/2010/wordprocessingInk" xmlns:wne="http://schemas.microsoft.com/office/word/2006/wordml" xmlns:wps="http://schemas.microsoft.com/office/word/2010/wordprocessingShape" mc:Ignorable="w14 w15 w16se w16cid w16 w16cex w16sdtdh wp14">
   <w:sdt>
     <w:sdtPr>
       <w:id w:val="-1465197936"/>
@@ -5694,7 +5616,7 @@
                   <v:stroke joinstyle="miter"/>
                   <v:path gradientshapeok="t" o:connecttype="rect"/>
                 </v:shapetype>
-                <v:shape id="_x0000_s1027" type="#_x0000_t202" alt="&quot;&quot;" style="position:absolute;left:0;text-align:left;margin-left:16.1pt;margin-top:.65pt;width:455.15pt;height:41.4pt;z-index:251661312;visibility:visible;mso-wrap-style:square;mso-width-percent:0;mso-height-percent:0;mso-wrap-distance-left:9pt;mso-wrap-distance-top:3.6pt;mso-wrap-distance-right:9pt;mso-wrap-distance-bottom:3.6pt;mso-position-horizontal:absolute;mso-position-horizontal-relative:text;mso-position-vertical:absolute;mso-position-vertical-relative:text;mso-width-percent:0;mso-height-percent:0;mso-width-relative:margin;mso-height-relative:margin;v-text-anchor:top" o:gfxdata="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" stroked="f">
+                <v:shape id="_x0000_s1027" type="#_x0000_t202" alt="&quot;&quot;" style="position:absolute;left:0;text-align:left;margin-left:16.1pt;margin-top:.65pt;width:455.15pt;height:41.4pt;z-index:251661312;visibility:visible;mso-wrap-style:square;mso-width-percent:0;mso-height-percent:0;mso-wrap-distance-left:9pt;mso-wrap-distance-top:3.6pt;mso-wrap-distance-right:9pt;mso-wrap-distance-bottom:3.6pt;mso-position-horizontal:absolute;mso-position-horizontal-relative:text;mso-position-vertical:absolute;mso-position-vertical-relative:text;mso-width-percent:0;mso-height-percent:0;mso-width-relative:margin;mso-height-relative:margin;v-text-anchor:top" o:gfxdata="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" stroked="f">
                   <v:textbox>
                     <w:txbxContent>
                       <w:p>
@@ -5751,7 +5673,7 @@
 </file>
 
 <file path=word/footnotes.xml><?xml version="1.0" encoding="utf-8"?>
-<w:footnotes xmlns:wpc="http://schemas.microsoft.com/office/word/2010/wordprocessingCanvas" xmlns:cx="http://schemas.microsoft.com/office/drawing/2014/chartex" xmlns:cx1="http://schemas.microsoft.com/office/drawing/2015/9/8/chartex" xmlns:cx2="http://schemas.microsoft.com/office/drawing/2015/10/21/chartex" xmlns:cx3="http://schemas.microsoft.com/office/drawing/2016/5/9/chartex" xmlns:cx4="http://schemas.microsoft.com/office/drawing/2016/5/10/chartex" xmlns:cx5="http://schemas.microsoft.com/office/drawing/2016/5/11/chartex" xmlns:cx6="http://schemas.microsoft.com/office/drawing/2016/5/12/chartex" xmlns:cx7="http://schemas.microsoft.com/office/drawing/2016/5/13/chartex" xmlns:cx8="http://schemas.microsoft.com/office/drawing/2016/5/14/chartex" xmlns:mc="http://schemas.openxmlformats.org/markup-compatibility/2006" xmlns:aink="http://schemas.microsoft.com/office/drawing/2016/ink" xmlns:am3d="http://schemas.microsoft.com/office/drawing/2017/model3d" xmlns:o="urn:schemas-microsoft-com:office:office" xmlns:r="http://schemas.openxmlformats.org/officeDocument/2006/relationships" xmlns:m="http://schemas.openxmlformats.org/officeDocument/2006/math" xmlns:v="urn:schemas-microsoft-com:vml" xmlns:wp14="http://schemas.microsoft.com/office/word/2010/wordprocessingDrawing" xmlns:wp="http://schemas.openxmlformats.org/drawingml/2006/wordprocessingDrawing" xmlns:w10="urn:schemas-microsoft-com:office:word" xmlns:w="http://schemas.openxmlformats.org/wordprocessingml/2006/main" xmlns:w14="http://schemas.microsoft.com/office/word/2010/wordml" xmlns:w15="http://schemas.microsoft.com/office/word/2012/wordml" xmlns:w16cex="http://schemas.microsoft.com/office/word/2018/wordml/cex" xmlns:w16cid="http://schemas.microsoft.com/office/word/2016/wordml/cid" xmlns:w16="http://schemas.microsoft.com/office/word/2018/wordml" xmlns:w16sdtdh="http://schemas.microsoft.com/office/word/2020/wordml/sdtdatahash" xmlns:w16se="http://schemas.microsoft.com/office/word/2015/wordml/symex" xmlns:wpg="http://schemas.microsoft.com/office/word/2010/wordprocessingGroup" xmlns:wpi="http://schemas.microsoft.com/office/word/2010/wordprocessingInk" xmlns:wne="http://schemas.microsoft.com/office/word/2006/wordml" xmlns:wps="http://schemas.microsoft.com/office/word/2010/wordprocessingShape" mc:Ignorable="w14 w15 w16se w16cid w16 w16cex w16sdtdh wp14">
+<w:footnotes xmlns:wpc="http://schemas.microsoft.com/office/word/2010/wordprocessingCanvas" xmlns:cx="http://schemas.microsoft.com/office/drawing/2014/chartex" xmlns:cx1="http://schemas.microsoft.com/office/drawing/2015/9/8/chartex" xmlns:cx2="http://schemas.microsoft.com/office/drawing/2015/10/21/chartex" xmlns:cx3="http://schemas.microsoft.com/office/drawing/2016/5/9/chartex" xmlns:cx4="http://schemas.microsoft.com/office/drawing/2016/5/10/chartex" xmlns:cx5="http://schemas.microsoft.com/office/drawing/2016/5/11/chartex" xmlns:cx6="http://schemas.microsoft.com/office/drawing/2016/5/12/chartex" xmlns:cx7="http://schemas.microsoft.com/office/drawing/2016/5/13/chartex" xmlns:cx8="http://schemas.microsoft.com/office/drawing/2016/5/14/chartex" xmlns:mc="http://schemas.openxmlformats.org/markup-compatibility/2006" xmlns:aink="http://schemas.microsoft.com/office/drawing/2016/ink" xmlns:am3d="http://schemas.microsoft.com/office/drawing/2017/model3d" xmlns:o="urn:schemas-microsoft-com:office:office" xmlns:oel="http://schemas.microsoft.com/office/2019/extlst" xmlns:r="http://schemas.openxmlformats.org/officeDocument/2006/relationships" xmlns:m="http://schemas.openxmlformats.org/officeDocument/2006/math" xmlns:v="urn:schemas-microsoft-com:vml" xmlns:wp14="http://schemas.microsoft.com/office/word/2010/wordprocessingDrawing" xmlns:wp="http://schemas.openxmlformats.org/drawingml/2006/wordprocessingDrawing" xmlns:w10="urn:schemas-microsoft-com:office:word" xmlns:w="http://schemas.openxmlformats.org/wordprocessingml/2006/main" xmlns:w14="http://schemas.microsoft.com/office/word/2010/wordml" xmlns:w15="http://schemas.microsoft.com/office/word/2012/wordml" xmlns:w16cex="http://schemas.microsoft.com/office/word/2018/wordml/cex" xmlns:w16cid="http://schemas.microsoft.com/office/word/2016/wordml/cid" xmlns:w16="http://schemas.microsoft.com/office/word/2018/wordml" xmlns:w16sdtdh="http://schemas.microsoft.com/office/word/2020/wordml/sdtdatahash" xmlns:w16se="http://schemas.microsoft.com/office/word/2015/wordml/symex" xmlns:wpg="http://schemas.microsoft.com/office/word/2010/wordprocessingGroup" xmlns:wpi="http://schemas.microsoft.com/office/word/2010/wordprocessingInk" xmlns:wne="http://schemas.microsoft.com/office/word/2006/wordml" xmlns:wps="http://schemas.microsoft.com/office/word/2010/wordprocessingShape" mc:Ignorable="w14 w15 w16se w16cid w16 w16cex w16sdtdh wp14">
   <w:footnote w:type="separator" w:id="-1">
     <w:p>
       <w:pPr>
@@ -5776,7 +5698,7 @@
 </file>
 
 <file path=word/header1.xml><?xml version="1.0" encoding="utf-8"?>
-<w:hdr xmlns:wpc="http://schemas.microsoft.com/office/word/2010/wordprocessingCanvas" xmlns:cx="http://schemas.microsoft.com/office/drawing/2014/chartex" xmlns:cx1="http://schemas.microsoft.com/office/drawing/2015/9/8/chartex" xmlns:cx2="http://schemas.microsoft.com/office/drawing/2015/10/21/chartex" xmlns:cx3="http://schemas.microsoft.com/office/drawing/2016/5/9/chartex" xmlns:cx4="http://schemas.microsoft.com/office/drawing/2016/5/10/chartex" xmlns:cx5="http://schemas.microsoft.com/office/drawing/2016/5/11/chartex" xmlns:cx6="http://schemas.microsoft.com/office/drawing/2016/5/12/chartex" xmlns:cx7="http://schemas.microsoft.com/office/drawing/2016/5/13/chartex" xmlns:cx8="http://schemas.microsoft.com/office/drawing/2016/5/14/chartex" xmlns:mc="http://schemas.openxmlformats.org/markup-compatibility/2006" xmlns:aink="http://schemas.microsoft.com/office/drawing/2016/ink" xmlns:am3d="http://schemas.microsoft.com/office/drawing/2017/model3d" xmlns:o="urn:schemas-microsoft-com:office:office" xmlns:r="http://schemas.openxmlformats.org/officeDocument/2006/relationships" xmlns:m="http://schemas.openxmlformats.org/officeDocument/2006/math" xmlns:v="urn:schemas-microsoft-com:vml" xmlns:wp14="http://schemas.microsoft.com/office/word/2010/wordprocessingDrawing" xmlns:wp="http://schemas.openxmlformats.org/drawingml/2006/wordprocessingDrawing" xmlns:w10="urn:schemas-microsoft-com:office:word" xmlns:w="http://schemas.openxmlformats.org/wordprocessingml/2006/main" xmlns:w14="http://schemas.microsoft.com/office/word/2010/wordml" xmlns:w15="http://schemas.microsoft.com/office/word/2012/wordml" xmlns:w16cex="http://schemas.microsoft.com/office/word/2018/wordml/cex" xmlns:w16cid="http://schemas.microsoft.com/office/word/2016/wordml/cid" xmlns:w16="http://schemas.microsoft.com/office/word/2018/wordml" xmlns:w16sdtdh="http://schemas.microsoft.com/office/word/2020/wordml/sdtdatahash" xmlns:w16se="http://schemas.microsoft.com/office/word/2015/wordml/symex" xmlns:wpg="http://schemas.microsoft.com/office/word/2010/wordprocessingGroup" xmlns:wpi="http://schemas.microsoft.com/office/word/2010/wordprocessingInk" xmlns:wne="http://schemas.microsoft.com/office/word/2006/wordml" xmlns:wps="http://schemas.microsoft.com/office/word/2010/wordprocessingShape" mc:Ignorable="w14 w15 w16se w16cid w16 w16cex w16sdtdh wp14">
+<w:hdr xmlns:wpc="http://schemas.microsoft.com/office/word/2010/wordprocessingCanvas" xmlns:cx="http://schemas.microsoft.com/office/drawing/2014/chartex" xmlns:cx1="http://schemas.microsoft.com/office/drawing/2015/9/8/chartex" xmlns:cx2="http://schemas.microsoft.com/office/drawing/2015/10/21/chartex" xmlns:cx3="http://schemas.microsoft.com/office/drawing/2016/5/9/chartex" xmlns:cx4="http://schemas.microsoft.com/office/drawing/2016/5/10/chartex" xmlns:cx5="http://schemas.microsoft.com/office/drawing/2016/5/11/chartex" xmlns:cx6="http://schemas.microsoft.com/office/drawing/2016/5/12/chartex" xmlns:cx7="http://schemas.microsoft.com/office/drawing/2016/5/13/chartex" xmlns:cx8="http://schemas.microsoft.com/office/drawing/2016/5/14/chartex" xmlns:mc="http://schemas.openxmlformats.org/markup-compatibility/2006" xmlns:aink="http://schemas.microsoft.com/office/drawing/2016/ink" xmlns:am3d="http://schemas.microsoft.com/office/drawing/2017/model3d" xmlns:o="urn:schemas-microsoft-com:office:office" xmlns:oel="http://schemas.microsoft.com/office/2019/extlst" xmlns:r="http://schemas.openxmlformats.org/officeDocument/2006/relationships" xmlns:m="http://schemas.openxmlformats.org/officeDocument/2006/math" xmlns:v="urn:schemas-microsoft-com:vml" xmlns:wp14="http://schemas.microsoft.com/office/word/2010/wordprocessingDrawing" xmlns:wp="http://schemas.openxmlformats.org/drawingml/2006/wordprocessingDrawing" xmlns:w10="urn:schemas-microsoft-com:office:word" xmlns:w="http://schemas.openxmlformats.org/wordprocessingml/2006/main" xmlns:w14="http://schemas.microsoft.com/office/word/2010/wordml" xmlns:w15="http://schemas.microsoft.com/office/word/2012/wordml" xmlns:w16cex="http://schemas.microsoft.com/office/word/2018/wordml/cex" xmlns:w16cid="http://schemas.microsoft.com/office/word/2016/wordml/cid" xmlns:w16="http://schemas.microsoft.com/office/word/2018/wordml" xmlns:w16sdtdh="http://schemas.microsoft.com/office/word/2020/wordml/sdtdatahash" xmlns:w16se="http://schemas.microsoft.com/office/word/2015/wordml/symex" xmlns:wpg="http://schemas.microsoft.com/office/word/2010/wordprocessingGroup" xmlns:wpi="http://schemas.microsoft.com/office/word/2010/wordprocessingInk" xmlns:wne="http://schemas.microsoft.com/office/word/2006/wordml" xmlns:wps="http://schemas.microsoft.com/office/word/2010/wordprocessingShape" mc:Ignorable="w14 w15 w16se w16cid w16 w16cex w16sdtdh wp14">
   <w:p>
     <w:pPr>
       <w:pStyle w:val="Encabezado"/>
@@ -5861,7 +5783,7 @@
 </file>
 
 <file path=word/numbering.xml><?xml version="1.0" encoding="utf-8"?>
-<w:numbering xmlns:wpc="http://schemas.microsoft.com/office/word/2010/wordprocessingCanvas" xmlns:cx="http://schemas.microsoft.com/office/drawing/2014/chartex" xmlns:cx1="http://schemas.microsoft.com/office/drawing/2015/9/8/chartex" xmlns:cx2="http://schemas.microsoft.com/office/drawing/2015/10/21/chartex" xmlns:cx3="http://schemas.microsoft.com/office/drawing/2016/5/9/chartex" xmlns:cx4="http://schemas.microsoft.com/office/drawing/2016/5/10/chartex" xmlns:cx5="http://schemas.microsoft.com/office/drawing/2016/5/11/chartex" xmlns:cx6="http://schemas.microsoft.com/office/drawing/2016/5/12/chartex" xmlns:cx7="http://schemas.microsoft.com/office/drawing/2016/5/13/chartex" xmlns:cx8="http://schemas.microsoft.com/office/drawing/2016/5/14/chartex" xmlns:mc="http://schemas.openxmlformats.org/markup-compatibility/2006" xmlns:aink="http://schemas.microsoft.com/office/drawing/2016/ink" xmlns:am3d="http://schemas.microsoft.com/office/drawing/2017/model3d" xmlns:o="urn:schemas-microsoft-com:office:office" xmlns:r="http://schemas.openxmlformats.org/officeDocument/2006/relationships" xmlns:m="http://schemas.openxmlformats.org/officeDocument/2006/math" xmlns:v="urn:schemas-microsoft-com:vml" xmlns:wp14="http://schemas.microsoft.com/office/word/2010/wordprocessingDrawing" xmlns:wp="http://schemas.openxmlformats.org/drawingml/2006/wordprocessingDrawing" xmlns:w10="urn:schemas-microsoft-com:office:word" xmlns:w="http://schemas.openxmlformats.org/wordprocessingml/2006/main" xmlns:w14="http://schemas.microsoft.com/office/word/2010/wordml" xmlns:w15="http://schemas.microsoft.com/office/word/2012/wordml" xmlns:w16cex="http://schemas.microsoft.com/office/word/2018/wordml/cex" xmlns:w16cid="http://schemas.microsoft.com/office/word/2016/wordml/cid" xmlns:w16="http://schemas.microsoft.com/office/word/2018/wordml" xmlns:w16sdtdh="http://schemas.microsoft.com/office/word/2020/wordml/sdtdatahash" xmlns:w16se="http://schemas.microsoft.com/office/word/2015/wordml/symex" xmlns:wpg="http://schemas.microsoft.com/office/word/2010/wordprocessingGroup" xmlns:wpi="http://schemas.microsoft.com/office/word/2010/wordprocessingInk" xmlns:wne="http://schemas.microsoft.com/office/word/2006/wordml" xmlns:wps="http://schemas.microsoft.com/office/word/2010/wordprocessingShape" mc:Ignorable="w14 w15 w16se w16cid w16 w16cex w16sdtdh wp14">
+<w:numbering xmlns:wpc="http://schemas.microsoft.com/office/word/2010/wordprocessingCanvas" xmlns:cx="http://schemas.microsoft.com/office/drawing/2014/chartex" xmlns:cx1="http://schemas.microsoft.com/office/drawing/2015/9/8/chartex" xmlns:cx2="http://schemas.microsoft.com/office/drawing/2015/10/21/chartex" xmlns:cx3="http://schemas.microsoft.com/office/drawing/2016/5/9/chartex" xmlns:cx4="http://schemas.microsoft.com/office/drawing/2016/5/10/chartex" xmlns:cx5="http://schemas.microsoft.com/office/drawing/2016/5/11/chartex" xmlns:cx6="http://schemas.microsoft.com/office/drawing/2016/5/12/chartex" xmlns:cx7="http://schemas.microsoft.com/office/drawing/2016/5/13/chartex" xmlns:cx8="http://schemas.microsoft.com/office/drawing/2016/5/14/chartex" xmlns:mc="http://schemas.openxmlformats.org/markup-compatibility/2006" xmlns:aink="http://schemas.microsoft.com/office/drawing/2016/ink" xmlns:am3d="http://schemas.microsoft.com/office/drawing/2017/model3d" xmlns:o="urn:schemas-microsoft-com:office:office" xmlns:oel="http://schemas.microsoft.com/office/2019/extlst" xmlns:r="http://schemas.openxmlformats.org/officeDocument/2006/relationships" xmlns:m="http://schemas.openxmlformats.org/officeDocument/2006/math" xmlns:v="urn:schemas-microsoft-com:vml" xmlns:wp14="http://schemas.microsoft.com/office/word/2010/wordprocessingDrawing" xmlns:wp="http://schemas.openxmlformats.org/drawingml/2006/wordprocessingDrawing" xmlns:w10="urn:schemas-microsoft-com:office:word" xmlns:w="http://schemas.openxmlformats.org/wordprocessingml/2006/main" xmlns:w14="http://schemas.microsoft.com/office/word/2010/wordml" xmlns:w15="http://schemas.microsoft.com/office/word/2012/wordml" xmlns:w16cex="http://schemas.microsoft.com/office/word/2018/wordml/cex" xmlns:w16cid="http://schemas.microsoft.com/office/word/2016/wordml/cid" xmlns:w16="http://schemas.microsoft.com/office/word/2018/wordml" xmlns:w16sdtdh="http://schemas.microsoft.com/office/word/2020/wordml/sdtdatahash" xmlns:w16se="http://schemas.microsoft.com/office/word/2015/wordml/symex" xmlns:wpg="http://schemas.microsoft.com/office/word/2010/wordprocessingGroup" xmlns:wpi="http://schemas.microsoft.com/office/word/2010/wordprocessingInk" xmlns:wne="http://schemas.microsoft.com/office/word/2006/wordml" xmlns:wps="http://schemas.microsoft.com/office/word/2010/wordprocessingShape" mc:Ignorable="w14 w15 w16se w16cid w16 w16cex w16sdtdh wp14">
   <w:abstractNum w:abstractNumId="0" w15:restartNumberingAfterBreak="0">
     <w:nsid w:val="FFFFFF89"/>
     <w:multiLevelType w:val="singleLevel"/>
@@ -9257,103 +9179,103 @@
       </w:pPr>
     </w:lvl>
   </w:abstractNum>
-  <w:num w:numId="1">
+  <w:num w:numId="1" w16cid:durableId="2010668359">
     <w:abstractNumId w:val="29"/>
   </w:num>
-  <w:num w:numId="2">
+  <w:num w:numId="2" w16cid:durableId="1852799174">
     <w:abstractNumId w:val="0"/>
   </w:num>
-  <w:num w:numId="3">
+  <w:num w:numId="3" w16cid:durableId="1405685096">
     <w:abstractNumId w:val="8"/>
   </w:num>
-  <w:num w:numId="4">
+  <w:num w:numId="4" w16cid:durableId="1351377899">
     <w:abstractNumId w:val="19"/>
   </w:num>
-  <w:num w:numId="5">
+  <w:num w:numId="5" w16cid:durableId="2049796792">
     <w:abstractNumId w:val="10"/>
   </w:num>
-  <w:num w:numId="6">
+  <w:num w:numId="6" w16cid:durableId="830408390">
     <w:abstractNumId w:val="22"/>
   </w:num>
-  <w:num w:numId="7">
+  <w:num w:numId="7" w16cid:durableId="1700931579">
     <w:abstractNumId w:val="26"/>
   </w:num>
-  <w:num w:numId="8">
+  <w:num w:numId="8" w16cid:durableId="1177113805">
     <w:abstractNumId w:val="28"/>
   </w:num>
-  <w:num w:numId="9">
+  <w:num w:numId="9" w16cid:durableId="955674214">
     <w:abstractNumId w:val="16"/>
   </w:num>
-  <w:num w:numId="10">
+  <w:num w:numId="10" w16cid:durableId="1450321676">
     <w:abstractNumId w:val="6"/>
   </w:num>
-  <w:num w:numId="11">
+  <w:num w:numId="11" w16cid:durableId="397940208">
     <w:abstractNumId w:val="20"/>
   </w:num>
-  <w:num w:numId="12">
+  <w:num w:numId="12" w16cid:durableId="113985063">
     <w:abstractNumId w:val="15"/>
   </w:num>
-  <w:num w:numId="13">
+  <w:num w:numId="13" w16cid:durableId="880820738">
     <w:abstractNumId w:val="3"/>
   </w:num>
-  <w:num w:numId="14">
+  <w:num w:numId="14" w16cid:durableId="406003275">
     <w:abstractNumId w:val="5"/>
   </w:num>
-  <w:num w:numId="15">
+  <w:num w:numId="15" w16cid:durableId="1133061565">
     <w:abstractNumId w:val="2"/>
   </w:num>
-  <w:num w:numId="16">
+  <w:num w:numId="16" w16cid:durableId="1210530295">
     <w:abstractNumId w:val="27"/>
   </w:num>
-  <w:num w:numId="17">
+  <w:num w:numId="17" w16cid:durableId="1503005178">
     <w:abstractNumId w:val="21"/>
   </w:num>
-  <w:num w:numId="18">
+  <w:num w:numId="18" w16cid:durableId="472336012">
     <w:abstractNumId w:val="14"/>
   </w:num>
-  <w:num w:numId="19">
+  <w:num w:numId="19" w16cid:durableId="977567477">
     <w:abstractNumId w:val="30"/>
   </w:num>
-  <w:num w:numId="20">
+  <w:num w:numId="20" w16cid:durableId="1682393363">
     <w:abstractNumId w:val="23"/>
   </w:num>
-  <w:num w:numId="21">
+  <w:num w:numId="21" w16cid:durableId="2083864522">
     <w:abstractNumId w:val="18"/>
   </w:num>
-  <w:num w:numId="22">
+  <w:num w:numId="22" w16cid:durableId="226382536">
     <w:abstractNumId w:val="24"/>
   </w:num>
-  <w:num w:numId="23">
+  <w:num w:numId="23" w16cid:durableId="1104038174">
     <w:abstractNumId w:val="7"/>
   </w:num>
-  <w:num w:numId="24">
+  <w:num w:numId="24" w16cid:durableId="306864673">
     <w:abstractNumId w:val="1"/>
   </w:num>
-  <w:num w:numId="25">
+  <w:num w:numId="25" w16cid:durableId="1241597293">
     <w:abstractNumId w:val="31"/>
   </w:num>
-  <w:num w:numId="26">
+  <w:num w:numId="26" w16cid:durableId="1121261603">
     <w:abstractNumId w:val="4"/>
   </w:num>
-  <w:num w:numId="27">
+  <w:num w:numId="27" w16cid:durableId="1421488896">
     <w:abstractNumId w:val="9"/>
   </w:num>
-  <w:num w:numId="28">
+  <w:num w:numId="28" w16cid:durableId="1982726662">
     <w:abstractNumId w:val="11"/>
   </w:num>
-  <w:num w:numId="29">
+  <w:num w:numId="29" w16cid:durableId="993218436">
     <w:abstractNumId w:val="25"/>
   </w:num>
-  <w:num w:numId="30">
+  <w:num w:numId="30" w16cid:durableId="1724908780">
     <w:abstractNumId w:val="13"/>
   </w:num>
-  <w:num w:numId="31">
+  <w:num w:numId="31" w16cid:durableId="375856904">
     <w:abstractNumId w:val="12"/>
   </w:num>
-  <w:num w:numId="32">
+  <w:num w:numId="32" w16cid:durableId="915824439">
     <w:abstractNumId w:val="32"/>
   </w:num>
-  <w:num w:numId="33">
+  <w:num w:numId="33" w16cid:durableId="263267646">
     <w:abstractNumId w:val="17"/>
   </w:num>
   <w:numIdMacAtCleanup w:val="11"/>
@@ -10926,6 +10848,26 @@
 </file>
 
 <file path=customXml/item2.xml><?xml version="1.0" encoding="utf-8"?>
+<?mso-contentType ?>
+<FormTemplates xmlns="http://schemas.microsoft.com/sharepoint/v3/contenttype/forms">
+  <Display>DocumentLibraryForm</Display>
+  <Edit>DocumentLibraryForm</Edit>
+  <New>DocumentLibraryForm</New>
+</FormTemplates>
+</file>
+
+<file path=customXml/item3.xml><?xml version="1.0" encoding="utf-8"?>
+<p:properties xmlns:p="http://schemas.microsoft.com/office/2006/metadata/properties" xmlns:xsi="http://www.w3.org/2001/XMLSchema-instance" xmlns:pc="http://schemas.microsoft.com/office/infopath/2007/PartnerControls">
+  <documentManagement>
+    <TaxCatchAll xmlns="cb45339b-ced9-4d0d-8f64-77573914d53b" xsi:nil="true"/>
+    <lcf76f155ced4ddcb4097134ff3c332f xmlns="43a3ca16-9c26-4813-b83f-4aec9927b43f">
+      <Terms xmlns="http://schemas.microsoft.com/office/infopath/2007/PartnerControls"/>
+    </lcf76f155ced4ddcb4097134ff3c332f>
+  </documentManagement>
+</p:properties>
+</file>
+
+<file path=customXml/item4.xml><?xml version="1.0" encoding="utf-8"?>
 <ct:contentTypeSchema xmlns:ct="http://schemas.microsoft.com/office/2006/metadata/contentType" xmlns:ma="http://schemas.microsoft.com/office/2006/metadata/properties/metaAttributes" ct:_="" ma:_="" ma:contentTypeName="Documento" ma:contentTypeID="0x01010049282E1EDBE9234EA9E6D38F720E265F" ma:contentTypeVersion="15" ma:contentTypeDescription="Crear nuevo documento." ma:contentTypeScope="" ma:versionID="b31c7aa9eaf043a08b87120b3c4916e3">
   <xsd:schema xmlns:xsd="http://www.w3.org/2001/XMLSchema" xmlns:xs="http://www.w3.org/2001/XMLSchema" xmlns:p="http://schemas.microsoft.com/office/2006/metadata/properties" xmlns:ns2="cb45339b-ced9-4d0d-8f64-77573914d53b" xmlns:ns3="43a3ca16-9c26-4813-b83f-4aec9927b43f" targetNamespace="http://schemas.microsoft.com/office/2006/metadata/properties" ma:root="true" ma:fieldsID="3533d065b04d75c457075bc55f1f5315" ns2:_="" ns3:_="">
     <xsd:import namespace="cb45339b-ced9-4d0d-8f64-77573914d53b"/>
@@ -11160,26 +11102,6 @@
 </ct:contentTypeSchema>
 </file>
 
-<file path=customXml/item3.xml><?xml version="1.0" encoding="utf-8"?>
-<?mso-contentType ?>
-<FormTemplates xmlns="http://schemas.microsoft.com/sharepoint/v3/contenttype/forms">
-  <Display>DocumentLibraryForm</Display>
-  <Edit>DocumentLibraryForm</Edit>
-  <New>DocumentLibraryForm</New>
-</FormTemplates>
-</file>
-
-<file path=customXml/item4.xml><?xml version="1.0" encoding="utf-8"?>
-<p:properties xmlns:p="http://schemas.microsoft.com/office/2006/metadata/properties" xmlns:xsi="http://www.w3.org/2001/XMLSchema-instance" xmlns:pc="http://schemas.microsoft.com/office/infopath/2007/PartnerControls">
-  <documentManagement>
-    <TaxCatchAll xmlns="cb45339b-ced9-4d0d-8f64-77573914d53b" xsi:nil="true"/>
-    <lcf76f155ced4ddcb4097134ff3c332f xmlns="43a3ca16-9c26-4813-b83f-4aec9927b43f">
-      <Terms xmlns="http://schemas.microsoft.com/office/infopath/2007/PartnerControls"/>
-    </lcf76f155ced4ddcb4097134ff3c332f>
-  </documentManagement>
-</p:properties>
-</file>
-
 <file path=customXml/itemProps1.xml><?xml version="1.0" encoding="utf-8"?>
 <ds:datastoreItem xmlns:ds="http://schemas.openxmlformats.org/officeDocument/2006/customXml" ds:itemID="{E8AB44A3-7C62-4BD2-82ED-8ABC209970FA}">
   <ds:schemaRefs>
@@ -11189,13 +11111,39 @@
 </file>
 
 <file path=customXml/itemProps2.xml><?xml version="1.0" encoding="utf-8"?>
-<ds:datastoreItem xmlns:ds="http://schemas.openxmlformats.org/officeDocument/2006/customXml" ds:itemID="{8AED4916-5007-479E-8A3E-A655A2D8059F}"/>
+<ds:datastoreItem xmlns:ds="http://schemas.openxmlformats.org/officeDocument/2006/customXml" ds:itemID="{1A397B5F-15D2-40B0-A8A9-E287F94E354D}">
+  <ds:schemaRefs>
+    <ds:schemaRef ds:uri="http://schemas.microsoft.com/sharepoint/v3/contenttype/forms"/>
+  </ds:schemaRefs>
+</ds:datastoreItem>
 </file>
 
 <file path=customXml/itemProps3.xml><?xml version="1.0" encoding="utf-8"?>
-<ds:datastoreItem xmlns:ds="http://schemas.openxmlformats.org/officeDocument/2006/customXml" ds:itemID="{1A397B5F-15D2-40B0-A8A9-E287F94E354D}"/>
+<ds:datastoreItem xmlns:ds="http://schemas.openxmlformats.org/officeDocument/2006/customXml" ds:itemID="{2F6D60B4-691C-4AB5-805F-CF4C8B856D9D}">
+  <ds:schemaRefs>
+    <ds:schemaRef ds:uri="http://schemas.microsoft.com/office/2006/metadata/properties"/>
+    <ds:schemaRef ds:uri="http://schemas.microsoft.com/office/infopath/2007/PartnerControls"/>
+    <ds:schemaRef ds:uri="cb45339b-ced9-4d0d-8f64-77573914d53b"/>
+    <ds:schemaRef ds:uri="43a3ca16-9c26-4813-b83f-4aec9927b43f"/>
+  </ds:schemaRefs>
+</ds:datastoreItem>
 </file>
 
 <file path=customXml/itemProps4.xml><?xml version="1.0" encoding="utf-8"?>
-<ds:datastoreItem xmlns:ds="http://schemas.openxmlformats.org/officeDocument/2006/customXml" ds:itemID="{2F6D60B4-691C-4AB5-805F-CF4C8B856D9D}"/>
+<ds:datastoreItem xmlns:ds="http://schemas.openxmlformats.org/officeDocument/2006/customXml" ds:itemID="{8AED4916-5007-479E-8A3E-A655A2D8059F}">
+  <ds:schemaRefs>
+    <ds:schemaRef ds:uri="http://schemas.microsoft.com/office/2006/metadata/contentType"/>
+    <ds:schemaRef ds:uri="http://schemas.microsoft.com/office/2006/metadata/properties/metaAttributes"/>
+    <ds:schemaRef ds:uri="http://www.w3.org/2001/XMLSchema"/>
+    <ds:schemaRef ds:uri="http://schemas.microsoft.com/office/2006/metadata/properties"/>
+    <ds:schemaRef ds:uri="cb45339b-ced9-4d0d-8f64-77573914d53b"/>
+    <ds:schemaRef ds:uri="43a3ca16-9c26-4813-b83f-4aec9927b43f"/>
+    <ds:schemaRef ds:uri="http://schemas.microsoft.com/office/2006/documentManagement/types"/>
+    <ds:schemaRef ds:uri="http://schemas.microsoft.com/office/infopath/2007/PartnerControls"/>
+    <ds:schemaRef ds:uri="http://schemas.openxmlformats.org/package/2006/metadata/core-properties"/>
+    <ds:schemaRef ds:uri="http://purl.org/dc/elements/1.1/"/>
+    <ds:schemaRef ds:uri="http://purl.org/dc/terms/"/>
+    <ds:schemaRef ds:uri="http://schemas.microsoft.com/internal/obd"/>
+  </ds:schemaRefs>
+</ds:datastoreItem>
 </file>
</xml_diff>